<commit_message>
Update documentation de projet + BNF
</commit_message>
<xml_diff>
--- a/doc/Documentation de projet/Documentation de projet.docx
+++ b/doc/Documentation de projet/Documentation de projet.docx
@@ -241,10 +241,10 @@
               <wp:anchor distT="0" distB="0" distL="114300" distR="114300" simplePos="0" relativeHeight="251657216" behindDoc="0" locked="0" layoutInCell="1" allowOverlap="1" wp14:anchorId="77E6E388" wp14:editId="2806887D">
                 <wp:simplePos x="0" y="0"/>
                 <wp:positionH relativeFrom="column">
-                  <wp:posOffset>2080895</wp:posOffset>
+                  <wp:posOffset>1823720</wp:posOffset>
                 </wp:positionH>
                 <wp:positionV relativeFrom="paragraph">
-                  <wp:posOffset>58420</wp:posOffset>
+                  <wp:posOffset>96520</wp:posOffset>
                 </wp:positionV>
                 <wp:extent cx="1142365" cy="504825"/>
                 <wp:effectExtent l="0" t="0" r="0" b="9525"/>
@@ -296,16 +296,32 @@
                           <w:p>
                             <w:pPr>
                               <w:pStyle w:val="Help"/>
+                              <w:rPr>
+                                <w:b/>
+                                <w:color w:val="4472C4" w:themeColor="accent1"/>
+                              </w:rPr>
                             </w:pPr>
                             <w:r>
+                              <w:rPr>
+                                <w:b/>
+                                <w:color w:val="4472C4" w:themeColor="accent1"/>
+                              </w:rPr>
                               <w:t>Kevin Vaucher</w:t>
                             </w:r>
                           </w:p>
                           <w:p>
                             <w:pPr>
                               <w:pStyle w:val="Help"/>
+                              <w:rPr>
+                                <w:b/>
+                                <w:color w:val="4472C4" w:themeColor="accent1"/>
+                              </w:rPr>
                             </w:pPr>
                             <w:r>
+                              <w:rPr>
+                                <w:b/>
+                                <w:color w:val="4472C4" w:themeColor="accent1"/>
+                              </w:rPr>
                               <w:t>Kevin.VAUCHER@cpnv.ch</w:t>
                             </w:r>
                           </w:p>
@@ -332,27 +348,38 @@
                 <v:stroke joinstyle="miter"/>
                 <v:path gradientshapeok="t" o:connecttype="rect"/>
               </v:shapetype>
-              <v:shape id="Zone de texte 4" o:spid="_x0000_s1026" type="#_x0000_t202" style="position:absolute;left:0;text-align:left;margin-left:163.85pt;margin-top:4.6pt;width:89.95pt;height:39.75pt;z-index:251657216;visibility:visible;mso-wrap-style:none;mso-width-percent:0;mso-height-percent:0;mso-wrap-distance-left:9pt;mso-wrap-distance-top:0;mso-wrap-distance-right:9pt;mso-wrap-distance-bottom:0;mso-position-horizontal:absolute;mso-position-horizontal-relative:text;mso-position-vertical:absolute;mso-position-vertical-relative:text;mso-width-percent:0;mso-height-percent:0;mso-width-relative:page;mso-height-relative:page;v-text-anchor:top" o:gfxdata="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" filled="f" stroked="f">
+              <v:shape id="Zone de texte 4" o:spid="_x0000_s1026" type="#_x0000_t202" style="position:absolute;left:0;text-align:left;margin-left:143.6pt;margin-top:7.6pt;width:89.95pt;height:39.75pt;z-index:251657216;visibility:visible;mso-wrap-style:none;mso-width-percent:0;mso-height-percent:0;mso-wrap-distance-left:9pt;mso-wrap-distance-top:0;mso-wrap-distance-right:9pt;mso-wrap-distance-bottom:0;mso-position-horizontal:absolute;mso-position-horizontal-relative:text;mso-position-vertical:absolute;mso-position-vertical-relative:text;mso-width-percent:0;mso-height-percent:0;mso-width-relative:page;mso-height-relative:page;v-text-anchor:top" o:gfxdata="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" filled="f" stroked="f">
                 <v:textbox>
                   <w:txbxContent>
                     <w:p>
                       <w:pPr>
                         <w:pStyle w:val="Help"/>
+                        <w:rPr>
+                          <w:b/>
+                          <w:color w:val="4472C4" w:themeColor="accent1"/>
+                        </w:rPr>
                       </w:pPr>
                       <w:r>
-                        <w:t xml:space="preserve">Kevin </w:t>
+                        <w:rPr>
+                          <w:b/>
+                          <w:color w:val="4472C4" w:themeColor="accent1"/>
+                        </w:rPr>
+                        <w:t>Kevin Vaucher</w:t>
                       </w:r>
-                      <w:proofErr w:type="spellStart"/>
-                      <w:r>
-                        <w:t>Vaucher</w:t>
-                      </w:r>
-                      <w:proofErr w:type="spellEnd"/>
                     </w:p>
                     <w:p>
                       <w:pPr>
                         <w:pStyle w:val="Help"/>
+                        <w:rPr>
+                          <w:b/>
+                          <w:color w:val="4472C4" w:themeColor="accent1"/>
+                        </w:rPr>
                       </w:pPr>
                       <w:r>
+                        <w:rPr>
+                          <w:b/>
+                          <w:color w:val="4472C4" w:themeColor="accent1"/>
+                        </w:rPr>
                         <w:t>Kevin.VAUCHER@cpnv.ch</w:t>
                       </w:r>
                     </w:p>
@@ -505,12 +532,12 @@
               <wp:anchor distT="0" distB="0" distL="114300" distR="114300" simplePos="0" relativeHeight="251658240" behindDoc="0" locked="0" layoutInCell="1" allowOverlap="1" wp14:anchorId="5ECC49F9" wp14:editId="096ED548">
                 <wp:simplePos x="0" y="0"/>
                 <wp:positionH relativeFrom="column">
-                  <wp:posOffset>2082800</wp:posOffset>
+                  <wp:posOffset>1583055</wp:posOffset>
                 </wp:positionH>
                 <wp:positionV relativeFrom="paragraph">
-                  <wp:posOffset>33655</wp:posOffset>
+                  <wp:posOffset>38100</wp:posOffset>
                 </wp:positionV>
-                <wp:extent cx="1514475" cy="680085"/>
+                <wp:extent cx="2529205" cy="680085"/>
                 <wp:effectExtent l="0" t="0" r="0" b="5715"/>
                 <wp:wrapNone/>
                 <wp:docPr id="2" name="Zone de texte 1"/>
@@ -526,7 +553,7 @@
                       <wps:spPr bwMode="auto">
                         <a:xfrm>
                           <a:off x="0" y="0"/>
-                          <a:ext cx="1514475" cy="680085"/>
+                          <a:ext cx="2529205" cy="680085"/>
                         </a:xfrm>
                         <a:prstGeom prst="rect">
                           <a:avLst/>
@@ -561,8 +588,16 @@
                             <w:pPr>
                               <w:pStyle w:val="Help"/>
                               <w:jc w:val="center"/>
+                              <w:rPr>
+                                <w:b/>
+                                <w:color w:val="4472C4" w:themeColor="accent1"/>
+                              </w:rPr>
                             </w:pPr>
                             <w:r>
+                              <w:rPr>
+                                <w:b/>
+                                <w:color w:val="4472C4" w:themeColor="accent1"/>
+                              </w:rPr>
                               <w:t>SI-MI1a</w:t>
                             </w:r>
                           </w:p>
@@ -570,15 +605,57 @@
                             <w:pPr>
                               <w:pStyle w:val="Help"/>
                               <w:jc w:val="center"/>
+                              <w:rPr>
+                                <w:b/>
+                                <w:color w:val="4472C4" w:themeColor="accent1"/>
+                              </w:rPr>
                             </w:pPr>
                           </w:p>
                           <w:p>
                             <w:pPr>
                               <w:pStyle w:val="Help"/>
                               <w:jc w:val="center"/>
+                              <w:rPr>
+                                <w:b/>
+                                <w:color w:val="4472C4" w:themeColor="accent1"/>
+                              </w:rPr>
                             </w:pPr>
                             <w:r>
-                              <w:t>14.03.2019</w:t>
+                              <w:rPr>
+                                <w:b/>
+                                <w:color w:val="4472C4" w:themeColor="accent1"/>
+                              </w:rPr>
+                              <w:t>1</w:t>
+                            </w:r>
+                            <w:r>
+                              <w:rPr>
+                                <w:b/>
+                                <w:color w:val="4472C4" w:themeColor="accent1"/>
+                                <w:vertAlign w:val="superscript"/>
+                              </w:rPr>
+                              <w:t>ère</w:t>
+                            </w:r>
+                            <w:r>
+                              <w:rPr>
+                                <w:b/>
+                                <w:color w:val="4472C4" w:themeColor="accent1"/>
+                              </w:rPr>
+                              <w:t xml:space="preserve"> année, 2</w:t>
+                            </w:r>
+                            <w:r>
+                              <w:rPr>
+                                <w:b/>
+                                <w:color w:val="4472C4" w:themeColor="accent1"/>
+                                <w:vertAlign w:val="superscript"/>
+                              </w:rPr>
+                              <w:t>ème</w:t>
+                            </w:r>
+                            <w:r>
+                              <w:rPr>
+                                <w:b/>
+                                <w:color w:val="4472C4" w:themeColor="accent1"/>
+                              </w:rPr>
+                              <w:t xml:space="preserve"> trimestre, 2019</w:t>
                             </w:r>
                           </w:p>
                         </w:txbxContent>
@@ -600,15 +677,23 @@
           </mc:Choice>
           <mc:Fallback>
             <w:pict>
-              <v:shape w14:anchorId="5ECC49F9" id="Zone de texte 1" o:spid="_x0000_s1027" type="#_x0000_t202" style="position:absolute;margin-left:164pt;margin-top:2.65pt;width:119.25pt;height:53.55pt;z-index:251658240;visibility:visible;mso-wrap-style:square;mso-width-percent:0;mso-height-percent:0;mso-wrap-distance-left:9pt;mso-wrap-distance-top:0;mso-wrap-distance-right:9pt;mso-wrap-distance-bottom:0;mso-position-horizontal:absolute;mso-position-horizontal-relative:text;mso-position-vertical:absolute;mso-position-vertical-relative:text;mso-width-percent:0;mso-height-percent:0;mso-width-relative:page;mso-height-relative:page;v-text-anchor:top" o:gfxdata="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" filled="f" stroked="f">
+              <v:shape w14:anchorId="5ECC49F9" id="Zone de texte 1" o:spid="_x0000_s1027" type="#_x0000_t202" style="position:absolute;margin-left:124.65pt;margin-top:3pt;width:199.15pt;height:53.55pt;z-index:251658240;visibility:visible;mso-wrap-style:square;mso-width-percent:0;mso-height-percent:0;mso-wrap-distance-left:9pt;mso-wrap-distance-top:0;mso-wrap-distance-right:9pt;mso-wrap-distance-bottom:0;mso-position-horizontal:absolute;mso-position-horizontal-relative:text;mso-position-vertical:absolute;mso-position-vertical-relative:text;mso-width-percent:0;mso-height-percent:0;mso-width-relative:page;mso-height-relative:page;v-text-anchor:top" o:gfxdata="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" filled="f" stroked="f">
                 <v:textbox>
                   <w:txbxContent>
                     <w:p>
                       <w:pPr>
                         <w:pStyle w:val="Help"/>
                         <w:jc w:val="center"/>
+                        <w:rPr>
+                          <w:b/>
+                          <w:color w:val="4472C4" w:themeColor="accent1"/>
+                        </w:rPr>
                       </w:pPr>
                       <w:r>
+                        <w:rPr>
+                          <w:b/>
+                          <w:color w:val="4472C4" w:themeColor="accent1"/>
+                        </w:rPr>
                         <w:t>SI-MI1a</w:t>
                       </w:r>
                     </w:p>
@@ -616,15 +701,57 @@
                       <w:pPr>
                         <w:pStyle w:val="Help"/>
                         <w:jc w:val="center"/>
+                        <w:rPr>
+                          <w:b/>
+                          <w:color w:val="4472C4" w:themeColor="accent1"/>
+                        </w:rPr>
                       </w:pPr>
                     </w:p>
                     <w:p>
                       <w:pPr>
                         <w:pStyle w:val="Help"/>
                         <w:jc w:val="center"/>
+                        <w:rPr>
+                          <w:b/>
+                          <w:color w:val="4472C4" w:themeColor="accent1"/>
+                        </w:rPr>
                       </w:pPr>
                       <w:r>
-                        <w:t>14.03.2019</w:t>
+                        <w:rPr>
+                          <w:b/>
+                          <w:color w:val="4472C4" w:themeColor="accent1"/>
+                        </w:rPr>
+                        <w:t>1</w:t>
+                      </w:r>
+                      <w:r>
+                        <w:rPr>
+                          <w:b/>
+                          <w:color w:val="4472C4" w:themeColor="accent1"/>
+                          <w:vertAlign w:val="superscript"/>
+                        </w:rPr>
+                        <w:t>ère</w:t>
+                      </w:r>
+                      <w:r>
+                        <w:rPr>
+                          <w:b/>
+                          <w:color w:val="4472C4" w:themeColor="accent1"/>
+                        </w:rPr>
+                        <w:t xml:space="preserve"> année, 2</w:t>
+                      </w:r>
+                      <w:r>
+                        <w:rPr>
+                          <w:b/>
+                          <w:color w:val="4472C4" w:themeColor="accent1"/>
+                          <w:vertAlign w:val="superscript"/>
+                        </w:rPr>
+                        <w:t>ème</w:t>
+                      </w:r>
+                      <w:r>
+                        <w:rPr>
+                          <w:b/>
+                          <w:color w:val="4472C4" w:themeColor="accent1"/>
+                        </w:rPr>
+                        <w:t xml:space="preserve"> trimestre, 2019</w:t>
                       </w:r>
                     </w:p>
                   </w:txbxContent>
@@ -4097,17 +4224,6 @@
       <w:bookmarkEnd w:id="9"/>
       <w:bookmarkEnd w:id="10"/>
     </w:p>
-    <w:p>
-      <w:pPr>
-        <w:rPr>
-          <w:rFonts w:eastAsiaTheme="majorEastAsia" w:cstheme="majorBidi"/>
-          <w:b/>
-          <w:iCs/>
-          <w:color w:val="C00000"/>
-          <w:sz w:val="32"/>
-        </w:rPr>
-      </w:pPr>
-    </w:p>
     <w:p/>
     <w:tbl>
       <w:tblPr>
@@ -4678,13 +4794,22 @@
         <w:rPr>
           <w:b/>
         </w:rPr>
+        <w:t xml:space="preserve">    </w:t>
+      </w:r>
+      <w:r>
+        <w:rPr>
+          <w:b/>
+        </w:rPr>
         <w:tab/>
-      </w:r>
+        <w:t xml:space="preserve">      </w:t>
+      </w:r>
+      <w:bookmarkStart w:id="11" w:name="_GoBack"/>
+      <w:bookmarkEnd w:id="11"/>
       <w:r>
         <w:rPr>
           <w:b/>
         </w:rPr>
-        <w:t xml:space="preserve">     </w:t>
+        <w:t xml:space="preserve"> </w:t>
       </w:r>
       <w:r>
         <w:rPr>
@@ -4692,8 +4817,8 @@
         </w:rPr>
         <w:t>Figure 1</w:t>
       </w:r>
-      <w:bookmarkStart w:id="11" w:name="_Toc769402"/>
-      <w:bookmarkStart w:id="12" w:name="_Toc769958"/>
+      <w:bookmarkStart w:id="12" w:name="_Toc769402"/>
+      <w:bookmarkStart w:id="13" w:name="_Toc769958"/>
     </w:p>
     <w:p>
       <w:pPr>
@@ -4703,25 +4828,43 @@
           <w:u w:val="single"/>
         </w:rPr>
       </w:pPr>
-      <w:r>
+    </w:p>
+    <w:p>
+      <w:pPr>
         <w:rPr>
           <w:b/>
           <w:i/>
           <w:u w:val="single"/>
         </w:rPr>
-        <w:lastRenderedPageBreak/>
-        <w:t>Pla</w:t>
-      </w:r>
-      <w:r>
+      </w:pPr>
+    </w:p>
+    <w:p>
+      <w:pPr>
         <w:rPr>
           <w:b/>
           <w:i/>
           <w:u w:val="single"/>
         </w:rPr>
+      </w:pPr>
+      <w:r>
+        <w:rPr>
+          <w:b/>
+          <w:i/>
+          <w:u w:val="single"/>
+        </w:rPr>
+        <w:lastRenderedPageBreak/>
+        <w:t>Pla</w:t>
+      </w:r>
+      <w:r>
+        <w:rPr>
+          <w:b/>
+          <w:i/>
+          <w:u w:val="single"/>
+        </w:rPr>
         <w:t>cer les bateaux</w:t>
       </w:r>
-      <w:bookmarkEnd w:id="11"/>
       <w:bookmarkEnd w:id="12"/>
+      <w:bookmarkEnd w:id="13"/>
     </w:p>
     <w:p/>
     <w:tbl>
@@ -4858,7 +5001,7 @@
               </w:tabs>
             </w:pPr>
             <w:r>
-              <w:t>Placer les bateaux</w:t>
+              <w:t>Afficher la grille</w:t>
             </w:r>
           </w:p>
         </w:tc>
@@ -4901,7 +5044,7 @@
               </w:tabs>
             </w:pPr>
             <w:r>
-              <w:t>Lancer la partie</w:t>
+              <w:t>Jouer</w:t>
             </w:r>
           </w:p>
         </w:tc>
@@ -5052,7 +5195,7 @@
               </w:tabs>
             </w:pPr>
             <w:r>
-              <w:t>On lance la partie avec la grille fixe</w:t>
+              <w:t>On passe les règles</w:t>
             </w:r>
           </w:p>
         </w:tc>
@@ -5079,7 +5222,7 @@
               </w:tabs>
             </w:pPr>
             <w:r>
-              <w:t>L’ordinateur lance la partie</w:t>
+              <w:t>L’ordinateur affiche la grille avec les lettres et chiffres pour les lignes et les colonnes</w:t>
             </w:r>
           </w:p>
         </w:tc>
@@ -5098,9 +5241,6 @@
                 <w:tab w:val="left" w:pos="5779"/>
               </w:tabs>
             </w:pPr>
-            <w:r>
-              <w:t>On démarre la partie</w:t>
-            </w:r>
           </w:p>
         </w:tc>
         <w:tc>
@@ -5140,13 +5280,13 @@
           <w:numId w:val="0"/>
         </w:numPr>
       </w:pPr>
-      <w:bookmarkStart w:id="13" w:name="_Toc769403"/>
-      <w:bookmarkStart w:id="14" w:name="_Toc769959"/>
+      <w:bookmarkStart w:id="14" w:name="_Toc769403"/>
+      <w:bookmarkStart w:id="15" w:name="_Toc769959"/>
       <w:r>
         <w:t>Jouer contre l’ordi</w:t>
       </w:r>
-      <w:bookmarkEnd w:id="13"/>
       <w:bookmarkEnd w:id="14"/>
+      <w:bookmarkEnd w:id="15"/>
     </w:p>
     <w:p/>
     <w:p/>
@@ -5284,7 +5424,7 @@
               </w:tabs>
             </w:pPr>
             <w:r>
-              <w:t>Jouer</w:t>
+              <w:t>Tirer sur les bateaux</w:t>
             </w:r>
           </w:p>
         </w:tc>
@@ -5327,7 +5467,7 @@
               </w:tabs>
             </w:pPr>
             <w:r>
-              <w:t>Jouer contre l’ordi</w:t>
+              <w:t>Gagner</w:t>
             </w:r>
           </w:p>
         </w:tc>
@@ -5492,6 +5632,9 @@
                 <w:tab w:val="left" w:pos="5779"/>
               </w:tabs>
             </w:pPr>
+            <w:r>
+              <w:t>Pas de bateau ici</w:t>
+            </w:r>
           </w:p>
         </w:tc>
         <w:tc>
@@ -5539,6 +5682,9 @@
                 <w:tab w:val="left" w:pos="5779"/>
               </w:tabs>
             </w:pPr>
+            <w:r>
+              <w:t>Un bateau ici</w:t>
+            </w:r>
           </w:p>
         </w:tc>
         <w:tc>
@@ -5586,6 +5732,9 @@
                 <w:tab w:val="left" w:pos="5779"/>
               </w:tabs>
             </w:pPr>
+            <w:r>
+              <w:t>Le même bateau est ici, 2 cases touchées donc coulé</w:t>
+            </w:r>
           </w:p>
         </w:tc>
         <w:tc>
@@ -5633,6 +5782,9 @@
                 <w:tab w:val="left" w:pos="5779"/>
               </w:tabs>
             </w:pPr>
+            <w:r>
+              <w:t>On a déjà tiré ici</w:t>
+            </w:r>
           </w:p>
         </w:tc>
         <w:tc>
@@ -5724,6 +5876,9 @@
                 <w:tab w:val="left" w:pos="5779"/>
               </w:tabs>
             </w:pPr>
+            <w:r>
+              <w:t>Dernier bateau coulé</w:t>
+            </w:r>
           </w:p>
         </w:tc>
         <w:tc>
@@ -5756,17 +5911,16 @@
           <w:iCs/>
         </w:rPr>
       </w:pPr>
-      <w:bookmarkStart w:id="15" w:name="_Toc2333857"/>
-      <w:bookmarkStart w:id="16" w:name="_Toc71691012"/>
+      <w:bookmarkStart w:id="16" w:name="_Toc2333857"/>
+      <w:bookmarkStart w:id="17" w:name="_Toc71691012"/>
       <w:r>
         <w:rPr>
           <w:i w:val="0"/>
           <w:iCs/>
         </w:rPr>
-        <w:lastRenderedPageBreak/>
         <w:t>Modèle Conceptuel de Données</w:t>
       </w:r>
-      <w:bookmarkEnd w:id="15"/>
+      <w:bookmarkEnd w:id="16"/>
     </w:p>
     <w:p>
       <w:pPr>
@@ -5804,10 +5958,10 @@
           <w:iCs/>
         </w:rPr>
       </w:pPr>
-      <w:bookmarkStart w:id="17" w:name="_Toc25553309"/>
-      <w:bookmarkStart w:id="18" w:name="_Toc71691014"/>
-      <w:bookmarkStart w:id="19" w:name="_Toc2333859"/>
-      <w:bookmarkEnd w:id="16"/>
+      <w:bookmarkStart w:id="18" w:name="_Toc25553309"/>
+      <w:bookmarkStart w:id="19" w:name="_Toc71691014"/>
+      <w:bookmarkStart w:id="20" w:name="_Toc2333859"/>
+      <w:bookmarkEnd w:id="17"/>
       <w:r>
         <w:rPr>
           <w:i w:val="0"/>
@@ -5815,9 +5969,9 @@
         </w:rPr>
         <w:t>Budget</w:t>
       </w:r>
-      <w:bookmarkEnd w:id="17"/>
       <w:bookmarkEnd w:id="18"/>
       <w:bookmarkEnd w:id="19"/>
+      <w:bookmarkEnd w:id="20"/>
     </w:p>
     <w:p>
       <w:pPr>
@@ -5936,11 +6090,11 @@
           <w:tab w:val="num" w:pos="360"/>
         </w:tabs>
       </w:pPr>
-      <w:bookmarkStart w:id="20" w:name="_Toc2333860"/>
+      <w:bookmarkStart w:id="21" w:name="_Toc2333860"/>
       <w:r>
         <w:t>Implémentation</w:t>
       </w:r>
-      <w:bookmarkEnd w:id="20"/>
+      <w:bookmarkEnd w:id="21"/>
     </w:p>
     <w:p>
       <w:pPr>
@@ -5950,10 +6104,10 @@
           <w:iCs/>
         </w:rPr>
       </w:pPr>
-      <w:bookmarkStart w:id="21" w:name="_Toc2333861"/>
-      <w:bookmarkStart w:id="22" w:name="_Toc25553317"/>
-      <w:bookmarkStart w:id="23" w:name="_Toc71691022"/>
-      <w:bookmarkStart w:id="24" w:name="_Ref254352701"/>
+      <w:bookmarkStart w:id="22" w:name="_Toc2333861"/>
+      <w:bookmarkStart w:id="23" w:name="_Toc25553317"/>
+      <w:bookmarkStart w:id="24" w:name="_Toc71691022"/>
+      <w:bookmarkStart w:id="25" w:name="_Ref254352701"/>
       <w:r>
         <w:rPr>
           <w:i w:val="0"/>
@@ -5961,7 +6115,7 @@
         </w:rPr>
         <w:t>Vue d’ensemble</w:t>
       </w:r>
-      <w:bookmarkEnd w:id="21"/>
+      <w:bookmarkEnd w:id="22"/>
     </w:p>
     <w:p>
       <w:pPr>
@@ -6063,7 +6217,7 @@
           <w:iCs/>
         </w:rPr>
       </w:pPr>
-      <w:bookmarkStart w:id="25" w:name="_Toc2333862"/>
+      <w:bookmarkStart w:id="26" w:name="_Toc2333862"/>
       <w:r>
         <w:rPr>
           <w:i w:val="0"/>
@@ -6071,7 +6225,7 @@
         </w:rPr>
         <w:t>Choix techniques</w:t>
       </w:r>
-      <w:bookmarkEnd w:id="25"/>
+      <w:bookmarkEnd w:id="26"/>
     </w:p>
     <w:p>
       <w:pPr>
@@ -6193,7 +6347,7 @@
           <w:iCs/>
         </w:rPr>
       </w:pPr>
-      <w:bookmarkStart w:id="26" w:name="_Toc2333863"/>
+      <w:bookmarkStart w:id="27" w:name="_Toc2333863"/>
       <w:r>
         <w:rPr>
           <w:i w:val="0"/>
@@ -6201,7 +6355,7 @@
         </w:rPr>
         <w:t>Modèle Logique de données</w:t>
       </w:r>
-      <w:bookmarkEnd w:id="26"/>
+      <w:bookmarkEnd w:id="27"/>
     </w:p>
     <w:p>
       <w:pPr>
@@ -6311,7 +6465,7 @@
           <w:iCs/>
         </w:rPr>
       </w:pPr>
-      <w:bookmarkStart w:id="27" w:name="_Toc2333864"/>
+      <w:bookmarkStart w:id="28" w:name="_Toc2333864"/>
       <w:r>
         <w:rPr>
           <w:i w:val="0"/>
@@ -6319,7 +6473,7 @@
         </w:rPr>
         <w:t>Points techniques spécifiques</w:t>
       </w:r>
-      <w:bookmarkEnd w:id="27"/>
+      <w:bookmarkEnd w:id="28"/>
     </w:p>
     <w:p>
       <w:pPr>
@@ -6483,6 +6637,7 @@
         <w:rPr>
           <w:color w:val="000000" w:themeColor="text1"/>
         </w:rPr>
+        <w:lastRenderedPageBreak/>
         <w:t>Diagramme de séquence</w:t>
       </w:r>
     </w:p>
@@ -6502,7 +6657,6 @@
         <w:rPr>
           <w:color w:val="000000" w:themeColor="text1"/>
         </w:rPr>
-        <w:lastRenderedPageBreak/>
         <w:t>Diagramme d’état</w:t>
       </w:r>
     </w:p>
@@ -6524,35 +6678,35 @@
       <w:pPr>
         <w:pStyle w:val="Titre3"/>
       </w:pPr>
-      <w:bookmarkStart w:id="28" w:name="_Toc2333865"/>
+      <w:bookmarkStart w:id="29" w:name="_Toc2333865"/>
       <w:r>
         <w:t>Point 1</w:t>
       </w:r>
-      <w:bookmarkEnd w:id="28"/>
+      <w:bookmarkEnd w:id="29"/>
     </w:p>
     <w:p>
       <w:pPr>
         <w:pStyle w:val="Titre3"/>
       </w:pPr>
-      <w:bookmarkStart w:id="29" w:name="_Toc2333866"/>
+      <w:bookmarkStart w:id="30" w:name="_Toc2333866"/>
       <w:r>
         <w:t>Point 2</w:t>
       </w:r>
-      <w:bookmarkEnd w:id="29"/>
+      <w:bookmarkEnd w:id="30"/>
     </w:p>
     <w:p>
       <w:pPr>
         <w:pStyle w:val="Titre3"/>
       </w:pPr>
-      <w:bookmarkStart w:id="30" w:name="_Toc2333867"/>
+      <w:bookmarkStart w:id="31" w:name="_Toc2333867"/>
       <w:r>
         <w:t>Point …</w:t>
       </w:r>
-      <w:bookmarkEnd w:id="30"/>
-    </w:p>
-    <w:bookmarkEnd w:id="22"/>
+      <w:bookmarkEnd w:id="31"/>
+    </w:p>
     <w:bookmarkEnd w:id="23"/>
     <w:bookmarkEnd w:id="24"/>
+    <w:bookmarkEnd w:id="25"/>
     <w:p>
       <w:pPr>
         <w:pStyle w:val="Help"/>
@@ -6595,7 +6749,7 @@
           <w:iCs/>
         </w:rPr>
       </w:pPr>
-      <w:bookmarkStart w:id="31" w:name="_Toc2333868"/>
+      <w:bookmarkStart w:id="32" w:name="_Toc2333868"/>
       <w:r>
         <w:rPr>
           <w:i w:val="0"/>
@@ -6603,7 +6757,7 @@
         </w:rPr>
         <w:t>Livraisons</w:t>
       </w:r>
-      <w:bookmarkEnd w:id="31"/>
+      <w:bookmarkEnd w:id="32"/>
     </w:p>
     <w:p>
       <w:pPr>
@@ -6623,13 +6777,13 @@
       <w:pPr>
         <w:pStyle w:val="Titre1"/>
       </w:pPr>
-      <w:bookmarkStart w:id="32" w:name="_Toc2333869"/>
-      <w:bookmarkStart w:id="33" w:name="_Toc25553321"/>
-      <w:bookmarkStart w:id="34" w:name="_Toc71691025"/>
+      <w:bookmarkStart w:id="33" w:name="_Toc2333869"/>
+      <w:bookmarkStart w:id="34" w:name="_Toc25553321"/>
+      <w:bookmarkStart w:id="35" w:name="_Toc71691025"/>
       <w:r>
         <w:t>Tests</w:t>
       </w:r>
-      <w:bookmarkEnd w:id="32"/>
+      <w:bookmarkEnd w:id="33"/>
     </w:p>
     <w:p>
       <w:pPr>
@@ -6639,7 +6793,7 @@
           <w:iCs/>
         </w:rPr>
       </w:pPr>
-      <w:bookmarkStart w:id="35" w:name="_Toc2333870"/>
+      <w:bookmarkStart w:id="36" w:name="_Toc2333870"/>
       <w:r>
         <w:rPr>
           <w:i w:val="0"/>
@@ -6654,7 +6808,7 @@
         </w:rPr>
         <w:t>est</w:t>
       </w:r>
-      <w:bookmarkEnd w:id="33"/>
+      <w:bookmarkEnd w:id="34"/>
       <w:r>
         <w:rPr>
           <w:i w:val="0"/>
@@ -6662,8 +6816,8 @@
         </w:rPr>
         <w:t>s effectués</w:t>
       </w:r>
-      <w:bookmarkEnd w:id="34"/>
       <w:bookmarkEnd w:id="35"/>
+      <w:bookmarkEnd w:id="36"/>
     </w:p>
     <w:p>
       <w:pPr>
@@ -6687,9 +6841,9 @@
           <w:iCs/>
         </w:rPr>
       </w:pPr>
-      <w:bookmarkStart w:id="36" w:name="_Toc25553322"/>
-      <w:bookmarkStart w:id="37" w:name="_Toc71691026"/>
-      <w:bookmarkStart w:id="38" w:name="_Toc2333871"/>
+      <w:bookmarkStart w:id="37" w:name="_Toc25553322"/>
+      <w:bookmarkStart w:id="38" w:name="_Toc71691026"/>
+      <w:bookmarkStart w:id="39" w:name="_Toc2333871"/>
       <w:r>
         <w:rPr>
           <w:i w:val="0"/>
@@ -6697,7 +6851,7 @@
         </w:rPr>
         <w:t xml:space="preserve">Erreurs </w:t>
       </w:r>
-      <w:bookmarkEnd w:id="36"/>
+      <w:bookmarkEnd w:id="37"/>
       <w:r>
         <w:rPr>
           <w:i w:val="0"/>
@@ -6705,8 +6859,8 @@
         </w:rPr>
         <w:t>restantes</w:t>
       </w:r>
-      <w:bookmarkEnd w:id="37"/>
       <w:bookmarkEnd w:id="38"/>
+      <w:bookmarkEnd w:id="39"/>
       <w:r>
         <w:rPr>
           <w:i w:val="0"/>
@@ -6722,26 +6876,12 @@
           <w:color w:val="000000" w:themeColor="text1"/>
         </w:rPr>
       </w:pPr>
-      <w:bookmarkStart w:id="39" w:name="_Toc25553323"/>
-      <w:r>
-        <w:rPr>
-          <w:color w:val="000000" w:themeColor="text1"/>
-        </w:rPr>
-        <w:t xml:space="preserve">S'il reste encore des </w:t>
-      </w:r>
-      <w:proofErr w:type="gramStart"/>
-      <w:r>
-        <w:rPr>
-          <w:color w:val="000000" w:themeColor="text1"/>
-        </w:rPr>
-        <w:t>erreurs:</w:t>
-      </w:r>
-      <w:proofErr w:type="gramEnd"/>
-      <w:r>
-        <w:rPr>
-          <w:color w:val="000000" w:themeColor="text1"/>
-        </w:rPr>
-        <w:t xml:space="preserve"> </w:t>
+      <w:bookmarkStart w:id="40" w:name="_Toc25553323"/>
+      <w:r>
+        <w:rPr>
+          <w:color w:val="000000" w:themeColor="text1"/>
+        </w:rPr>
+        <w:t xml:space="preserve">S'il reste encore des erreurs: </w:t>
       </w:r>
     </w:p>
     <w:p>
@@ -6779,7 +6919,7 @@
         </w:rPr>
         <w:t>Conséquences sur l'utilisation du produit</w:t>
       </w:r>
-      <w:bookmarkEnd w:id="39"/>
+      <w:bookmarkEnd w:id="40"/>
     </w:p>
     <w:p>
       <w:pPr>
@@ -7557,8 +7697,6 @@
                 <w:lang w:val="fr-CH"/>
               </w:rPr>
             </w:pPr>
-            <w:bookmarkStart w:id="40" w:name="_GoBack"/>
-            <w:bookmarkEnd w:id="40"/>
           </w:p>
         </w:tc>
         <w:tc>
@@ -7995,21 +8133,7 @@
         <w:rPr>
           <w:color w:val="000000" w:themeColor="text1"/>
         </w:rPr>
-        <w:t xml:space="preserve"> (Titre, auteur, date), des sites Internet (URL) consultés, des articles (Revue, date, titre, </w:t>
-      </w:r>
-      <w:proofErr w:type="gramStart"/>
-      <w:r>
-        <w:rPr>
-          <w:color w:val="000000" w:themeColor="text1"/>
-        </w:rPr>
-        <w:t>auteur)…</w:t>
-      </w:r>
-      <w:proofErr w:type="gramEnd"/>
-      <w:r>
-        <w:rPr>
-          <w:color w:val="000000" w:themeColor="text1"/>
-        </w:rPr>
-        <w:t xml:space="preserve"> Et de toutes les aides externes (noms)   </w:t>
+        <w:t xml:space="preserve"> (Titre, auteur, date), des sites Internet (URL) consultés, des articles (Revue, date, titre, auteur)… Et de toutes les aides externes (noms)   </w:t>
       </w:r>
     </w:p>
     <w:p>
@@ -8203,7 +8327,7 @@
         <w:rStyle w:val="Numrodepage"/>
         <w:noProof/>
       </w:rPr>
-      <w:t>9</w:t>
+      <w:t>4</w:t>
     </w:r>
     <w:r>
       <w:rPr>
@@ -8214,14 +8338,27 @@
     <w:r>
       <w:tab/>
     </w:r>
-    <w:fldSimple w:instr=" SAVEDATE  \* MERGEFORMAT ">
-      <w:r>
-        <w:rPr>
-          <w:noProof/>
-        </w:rPr>
-        <w:t>21/03/2019 10:31:00</w:t>
-      </w:r>
-    </w:fldSimple>
+    <w:r>
+      <w:fldChar w:fldCharType="begin"/>
+    </w:r>
+    <w:r>
+      <w:instrText xml:space="preserve"> SAVEDATE  \* MERGEFORMAT </w:instrText>
+    </w:r>
+    <w:r>
+      <w:fldChar w:fldCharType="separate"/>
+    </w:r>
+    <w:r>
+      <w:rPr>
+        <w:noProof/>
+      </w:rPr>
+      <w:t>25/03/2019 10:03:00</w:t>
+    </w:r>
+    <w:r>
+      <w:rPr>
+        <w:noProof/>
+      </w:rPr>
+      <w:fldChar w:fldCharType="end"/>
+    </w:r>
     <w:r>
       <w:rPr>
         <w:rStyle w:val="Numrodepage"/>

</xml_diff>

<commit_message>
Doc. de projet, prog update
</commit_message>
<xml_diff>
--- a/doc/Documentation de projet/Documentation de projet.docx
+++ b/doc/Documentation de projet/Documentation de projet.docx
@@ -4217,6 +4217,8 @@
         </w:rPr>
       </w:pPr>
     </w:p>
+    <w:bookmarkEnd w:id="10"/>
+    <w:bookmarkEnd w:id="11"/>
     <w:p>
       <w:pPr>
         <w:rPr>
@@ -4232,18 +4234,8 @@
           <w:u w:val="single"/>
         </w:rPr>
         <w:lastRenderedPageBreak/>
-        <w:t>Pla</w:t>
+        <w:t>Afficher la grille</w:t>
       </w:r>
-      <w:r>
-        <w:rPr>
-          <w:b/>
-          <w:i/>
-          <w:u w:val="single"/>
-        </w:rPr>
-        <w:t>cer les bateaux</w:t>
-      </w:r>
-      <w:bookmarkEnd w:id="10"/>
-      <w:bookmarkEnd w:id="11"/>
     </w:p>
     <w:p/>
     <w:tbl>
@@ -4613,23 +4605,19 @@
     <w:p/>
     <w:p>
       <w:pPr>
-        <w:pStyle w:val="Titre2"/>
-        <w:numPr>
-          <w:ilvl w:val="0"/>
-          <w:numId w:val="0"/>
-        </w:numPr>
-      </w:pPr>
-      <w:bookmarkStart w:id="12" w:name="_Toc769403"/>
-      <w:bookmarkStart w:id="13" w:name="_Toc769959"/>
-      <w:bookmarkStart w:id="14" w:name="_Toc5265166"/>
+        <w:rPr>
+          <w:b/>
+          <w:u w:val="single"/>
+        </w:rPr>
+      </w:pPr>
       <w:r>
-        <w:t>Jouer contre l’ordi</w:t>
+        <w:rPr>
+          <w:b/>
+          <w:u w:val="single"/>
+        </w:rPr>
+        <w:t>Tirer sur les bateaux</w:t>
       </w:r>
-      <w:bookmarkEnd w:id="12"/>
-      <w:bookmarkEnd w:id="13"/>
-      <w:bookmarkEnd w:id="14"/>
     </w:p>
-    <w:p/>
     <w:p/>
     <w:tbl>
       <w:tblPr>
@@ -5251,12 +5239,12 @@
           <w:tab w:val="num" w:pos="360"/>
         </w:tabs>
       </w:pPr>
-      <w:bookmarkStart w:id="15" w:name="_Toc5265167"/>
+      <w:bookmarkStart w:id="12" w:name="_Toc5265167"/>
       <w:r>
         <w:lastRenderedPageBreak/>
         <w:t>Implémentation</w:t>
       </w:r>
-      <w:bookmarkEnd w:id="15"/>
+      <w:bookmarkEnd w:id="12"/>
     </w:p>
     <w:p>
       <w:pPr>
@@ -5266,10 +5254,10 @@
           <w:iCs/>
         </w:rPr>
       </w:pPr>
-      <w:bookmarkStart w:id="16" w:name="_Toc5265168"/>
-      <w:bookmarkStart w:id="17" w:name="_Toc25553317"/>
-      <w:bookmarkStart w:id="18" w:name="_Toc71691022"/>
-      <w:bookmarkStart w:id="19" w:name="_Ref254352701"/>
+      <w:bookmarkStart w:id="13" w:name="_Toc5265168"/>
+      <w:bookmarkStart w:id="14" w:name="_Toc25553317"/>
+      <w:bookmarkStart w:id="15" w:name="_Toc71691022"/>
+      <w:bookmarkStart w:id="16" w:name="_Ref254352701"/>
       <w:r>
         <w:rPr>
           <w:i w:val="0"/>
@@ -5277,8 +5265,9 @@
         </w:rPr>
         <w:t>Modèle Logique de données</w:t>
       </w:r>
-      <w:bookmarkEnd w:id="16"/>
+      <w:bookmarkEnd w:id="13"/>
     </w:p>
+    <w:p/>
     <w:tbl>
       <w:tblPr>
         <w:tblStyle w:val="Grilledutableau"/>
@@ -5528,7 +5517,7 @@
           <w:iCs/>
         </w:rPr>
       </w:pPr>
-      <w:bookmarkStart w:id="20" w:name="_Toc5265169"/>
+      <w:bookmarkStart w:id="17" w:name="_Toc5265169"/>
       <w:r>
         <w:rPr>
           <w:i w:val="0"/>
@@ -5536,7 +5525,7 @@
         </w:rPr>
         <w:t>Points techniques spécifiques</w:t>
       </w:r>
-      <w:bookmarkEnd w:id="20"/>
+      <w:bookmarkEnd w:id="17"/>
     </w:p>
     <w:p>
       <w:r>
@@ -5553,6 +5542,7 @@
           <w:noProof/>
           <w:lang w:val="fr-CH" w:eastAsia="fr-CH"/>
         </w:rPr>
+        <w:lastRenderedPageBreak/>
         <w:drawing>
           <wp:inline distT="0" distB="0" distL="0" distR="0">
             <wp:extent cx="5076879" cy="5632704"/>
@@ -5603,20 +5593,19 @@
           <w:iCs/>
         </w:rPr>
       </w:pPr>
-      <w:bookmarkStart w:id="21" w:name="_Toc5265173"/>
-      <w:bookmarkEnd w:id="17"/>
-      <w:bookmarkEnd w:id="18"/>
-      <w:bookmarkEnd w:id="19"/>
+      <w:bookmarkStart w:id="18" w:name="_Toc5265173"/>
+      <w:bookmarkEnd w:id="14"/>
+      <w:bookmarkEnd w:id="15"/>
+      <w:bookmarkEnd w:id="16"/>
       <w:r>
         <w:rPr>
           <w:iCs/>
         </w:rPr>
-        <w:lastRenderedPageBreak/>
         <w:t>Livraisons</w:t>
       </w:r>
-      <w:bookmarkStart w:id="22" w:name="_Toc25553321"/>
-      <w:bookmarkStart w:id="23" w:name="_Toc71691025"/>
-      <w:bookmarkEnd w:id="21"/>
+      <w:bookmarkStart w:id="19" w:name="_Toc25553321"/>
+      <w:bookmarkStart w:id="20" w:name="_Toc71691025"/>
+      <w:bookmarkEnd w:id="18"/>
     </w:p>
     <w:p>
       <w:r>
@@ -5632,12 +5621,12 @@
       <w:pPr>
         <w:pStyle w:val="Titre2"/>
       </w:pPr>
-      <w:bookmarkStart w:id="24" w:name="_Toc5265174"/>
+      <w:bookmarkStart w:id="21" w:name="_Toc5265174"/>
       <w:r>
         <w:t>Tests</w:t>
       </w:r>
-      <w:bookmarkStart w:id="25" w:name="_Toc5265175"/>
-      <w:bookmarkEnd w:id="24"/>
+      <w:bookmarkStart w:id="22" w:name="_Toc5265175"/>
+      <w:bookmarkEnd w:id="21"/>
     </w:p>
     <w:p>
       <w:r>
@@ -5650,6 +5639,12 @@
       </w:r>
     </w:p>
     <w:p/>
+    <w:p/>
+    <w:p/>
+    <w:p/>
+    <w:p/>
+    <w:p/>
+    <w:p/>
     <w:p>
       <w:pPr>
         <w:pStyle w:val="Titre2"/>
@@ -5663,6 +5658,7 @@
           <w:i w:val="0"/>
           <w:iCs/>
         </w:rPr>
+        <w:lastRenderedPageBreak/>
         <w:t>T</w:t>
       </w:r>
       <w:r>
@@ -5672,34 +5668,42 @@
         </w:rPr>
         <w:t>est</w:t>
       </w:r>
-      <w:bookmarkEnd w:id="22"/>
+      <w:bookmarkEnd w:id="19"/>
       <w:r>
         <w:rPr>
           <w:i w:val="0"/>
           <w:iCs/>
         </w:rPr>
-        <w:t>s effectués</w:t>
+        <w:t xml:space="preserve">s </w:t>
       </w:r>
-      <w:bookmarkEnd w:id="23"/>
-      <w:bookmarkEnd w:id="25"/>
+      <w:r>
+        <w:rPr>
+          <w:i w:val="0"/>
+          <w:iCs/>
+        </w:rPr>
+        <w:t>effectués</w:t>
+      </w:r>
+      <w:bookmarkEnd w:id="20"/>
+      <w:bookmarkEnd w:id="22"/>
     </w:p>
     <w:p/>
     <w:tbl>
       <w:tblPr>
         <w:tblStyle w:val="Grilledutableau"/>
-        <w:tblW w:w="0" w:type="auto"/>
+        <w:tblW w:w="9634" w:type="dxa"/>
         <w:tblLook w:val="04A0" w:firstRow="1" w:lastRow="0" w:firstColumn="1" w:lastColumn="0" w:noHBand="0" w:noVBand="1"/>
       </w:tblPr>
       <w:tblGrid>
-        <w:gridCol w:w="2204"/>
-        <w:gridCol w:w="2070"/>
-        <w:gridCol w:w="1958"/>
+        <w:gridCol w:w="2023"/>
+        <w:gridCol w:w="1892"/>
+        <w:gridCol w:w="1892"/>
         <w:gridCol w:w="1985"/>
+        <w:gridCol w:w="1842"/>
       </w:tblGrid>
       <w:tr>
         <w:tc>
           <w:tcPr>
-            <w:tcW w:w="2204" w:type="dxa"/>
+            <w:tcW w:w="2023" w:type="dxa"/>
             <w:shd w:val="clear" w:color="auto" w:fill="D9D9D9" w:themeFill="background1" w:themeFillShade="D9"/>
           </w:tcPr>
           <w:p>
@@ -5714,7 +5718,7 @@
         </w:tc>
         <w:tc>
           <w:tcPr>
-            <w:tcW w:w="2070" w:type="dxa"/>
+            <w:tcW w:w="1892" w:type="dxa"/>
             <w:shd w:val="clear" w:color="auto" w:fill="FFFFFF" w:themeFill="background1"/>
           </w:tcPr>
           <w:p>
@@ -5762,7 +5766,7 @@
                 <w:color w:val="000000" w:themeColor="text1"/>
                 <w:lang w:val="de-CH"/>
               </w:rPr>
-              <w:t>SC-C131-PC16</w:t>
+              <w:t>16h55</w:t>
             </w:r>
           </w:p>
           <w:p>
@@ -5778,15 +5782,9 @@
                 <w:color w:val="000000" w:themeColor="text1"/>
                 <w:lang w:val="de-CH"/>
               </w:rPr>
-              <w:t>WIN10</w:t>
-            </w:r>
-          </w:p>
-        </w:tc>
-        <w:tc>
-          <w:tcPr>
-            <w:tcW w:w="1958" w:type="dxa"/>
-            <w:shd w:val="clear" w:color="auto" w:fill="FFFFFF" w:themeFill="background1"/>
-          </w:tcPr>
+              <w:t>SC-C131-PC16</w:t>
+            </w:r>
+          </w:p>
           <w:p>
             <w:pPr>
               <w:pStyle w:val="Help"/>
@@ -5800,9 +5798,15 @@
                 <w:color w:val="000000" w:themeColor="text1"/>
                 <w:lang w:val="de-CH"/>
               </w:rPr>
-              <w:t>Kevin Vaucher 04.04.2019</w:t>
-            </w:r>
-          </w:p>
+              <w:t>WIN10</w:t>
+            </w:r>
+          </w:p>
+        </w:tc>
+        <w:tc>
+          <w:tcPr>
+            <w:tcW w:w="1892" w:type="dxa"/>
+            <w:shd w:val="clear" w:color="auto" w:fill="FFFFFF" w:themeFill="background1"/>
+          </w:tcPr>
           <w:p>
             <w:pPr>
               <w:pStyle w:val="Help"/>
@@ -5816,7 +5820,7 @@
                 <w:color w:val="000000" w:themeColor="text1"/>
                 <w:lang w:val="de-CH"/>
               </w:rPr>
-              <w:t>9h14</w:t>
+              <w:t>Kevin Vaucher 04.04.2019</w:t>
             </w:r>
           </w:p>
           <w:p>
@@ -5832,7 +5836,7 @@
                 <w:color w:val="000000" w:themeColor="text1"/>
                 <w:lang w:val="de-CH"/>
               </w:rPr>
-              <w:t>SC-C131-PC16</w:t>
+              <w:t>9h14</w:t>
             </w:r>
           </w:p>
           <w:p>
@@ -5848,14 +5852,9 @@
                 <w:color w:val="000000" w:themeColor="text1"/>
                 <w:lang w:val="de-CH"/>
               </w:rPr>
-              <w:t>WIN10</w:t>
-            </w:r>
-          </w:p>
-        </w:tc>
-        <w:tc>
-          <w:tcPr>
-            <w:tcW w:w="1985" w:type="dxa"/>
-          </w:tcPr>
+              <w:t>SC-C131-PC16</w:t>
+            </w:r>
+          </w:p>
           <w:p>
             <w:pPr>
               <w:pStyle w:val="Help"/>
@@ -5869,9 +5868,14 @@
                 <w:color w:val="000000" w:themeColor="text1"/>
                 <w:lang w:val="de-CH"/>
               </w:rPr>
-              <w:t>Kevin Vaucher</w:t>
-            </w:r>
-          </w:p>
+              <w:t>WIN10</w:t>
+            </w:r>
+          </w:p>
+        </w:tc>
+        <w:tc>
+          <w:tcPr>
+            <w:tcW w:w="1985" w:type="dxa"/>
+          </w:tcPr>
           <w:p>
             <w:pPr>
               <w:pStyle w:val="Help"/>
@@ -5885,7 +5889,7 @@
                 <w:color w:val="000000" w:themeColor="text1"/>
                 <w:lang w:val="de-CH"/>
               </w:rPr>
-              <w:t>04.04.2019</w:t>
+              <w:t>Kevin Vaucher</w:t>
             </w:r>
           </w:p>
           <w:p>
@@ -5896,36 +5900,142 @@
                 <w:lang w:val="de-CH"/>
               </w:rPr>
             </w:pPr>
-          </w:p>
-          <w:p>
-            <w:pPr>
-              <w:pStyle w:val="Help"/>
+            <w:r>
               <w:rPr>
                 <w:color w:val="000000" w:themeColor="text1"/>
                 <w:lang w:val="de-CH"/>
               </w:rPr>
-            </w:pPr>
-            <w:r>
+              <w:t>04.04.2019</w:t>
+            </w:r>
+          </w:p>
+          <w:p>
+            <w:pPr>
+              <w:pStyle w:val="Help"/>
               <w:rPr>
                 <w:color w:val="000000" w:themeColor="text1"/>
                 <w:lang w:val="de-CH"/>
               </w:rPr>
-              <w:t>SC-C131-PC16</w:t>
-            </w:r>
-          </w:p>
-          <w:p>
-            <w:pPr>
-              <w:pStyle w:val="Help"/>
+            </w:pPr>
+            <w:r>
               <w:rPr>
                 <w:color w:val="000000" w:themeColor="text1"/>
                 <w:lang w:val="de-CH"/>
               </w:rPr>
-            </w:pPr>
-            <w:r>
+              <w:t>16h55</w:t>
+            </w:r>
+          </w:p>
+          <w:p>
+            <w:pPr>
+              <w:pStyle w:val="Help"/>
               <w:rPr>
                 <w:color w:val="000000" w:themeColor="text1"/>
                 <w:lang w:val="de-CH"/>
               </w:rPr>
+            </w:pPr>
+            <w:r>
+              <w:rPr>
+                <w:color w:val="000000" w:themeColor="text1"/>
+                <w:lang w:val="de-CH"/>
+              </w:rPr>
+              <w:t>SC-C131-PC16</w:t>
+            </w:r>
+          </w:p>
+          <w:p>
+            <w:pPr>
+              <w:pStyle w:val="Help"/>
+              <w:rPr>
+                <w:color w:val="000000" w:themeColor="text1"/>
+                <w:lang w:val="de-CH"/>
+              </w:rPr>
+            </w:pPr>
+            <w:r>
+              <w:rPr>
+                <w:color w:val="000000" w:themeColor="text1"/>
+                <w:lang w:val="de-CH"/>
+              </w:rPr>
+              <w:t>WIN10</w:t>
+            </w:r>
+          </w:p>
+        </w:tc>
+        <w:tc>
+          <w:tcPr>
+            <w:tcW w:w="1842" w:type="dxa"/>
+          </w:tcPr>
+          <w:p>
+            <w:pPr>
+              <w:pStyle w:val="Help"/>
+              <w:ind w:right="-108"/>
+              <w:rPr>
+                <w:color w:val="000000" w:themeColor="text1"/>
+                <w:lang w:val="de-CH"/>
+              </w:rPr>
+            </w:pPr>
+            <w:r>
+              <w:rPr>
+                <w:color w:val="000000" w:themeColor="text1"/>
+                <w:lang w:val="de-CH"/>
+              </w:rPr>
+              <w:t>Kevin Vaucher</w:t>
+            </w:r>
+          </w:p>
+          <w:p>
+            <w:pPr>
+              <w:pStyle w:val="Help"/>
+              <w:ind w:right="-108"/>
+              <w:rPr>
+                <w:color w:val="000000" w:themeColor="text1"/>
+                <w:lang w:val="de-CH"/>
+              </w:rPr>
+            </w:pPr>
+            <w:r>
+              <w:rPr>
+                <w:color w:val="000000" w:themeColor="text1"/>
+                <w:lang w:val="de-CH"/>
+              </w:rPr>
+              <w:t>05.04.2019</w:t>
+            </w:r>
+          </w:p>
+          <w:p>
+            <w:pPr>
+              <w:pStyle w:val="Help"/>
+              <w:ind w:right="-108"/>
+              <w:rPr>
+                <w:color w:val="000000" w:themeColor="text1"/>
+                <w:lang w:val="de-CH"/>
+              </w:rPr>
+            </w:pPr>
+          </w:p>
+          <w:p>
+            <w:pPr>
+              <w:pStyle w:val="Help"/>
+              <w:ind w:right="-108"/>
+              <w:rPr>
+                <w:color w:val="000000" w:themeColor="text1"/>
+                <w:lang w:val="de-CH"/>
+              </w:rPr>
+            </w:pPr>
+            <w:r>
+              <w:rPr>
+                <w:color w:val="000000" w:themeColor="text1"/>
+                <w:lang w:val="de-CH"/>
+              </w:rPr>
+              <w:t>SC-C131-PC16</w:t>
+            </w:r>
+          </w:p>
+          <w:p>
+            <w:pPr>
+              <w:pStyle w:val="Help"/>
+              <w:ind w:right="-108"/>
+              <w:rPr>
+                <w:color w:val="000000" w:themeColor="text1"/>
+                <w:lang w:val="de-CH"/>
+              </w:rPr>
+            </w:pPr>
+            <w:r>
+              <w:rPr>
+                <w:color w:val="000000" w:themeColor="text1"/>
+                <w:lang w:val="de-CH"/>
+              </w:rPr>
               <w:t>WIN10</w:t>
             </w:r>
           </w:p>
@@ -5934,7 +6044,7 @@
       <w:tr>
         <w:tc>
           <w:tcPr>
-            <w:tcW w:w="2204" w:type="dxa"/>
+            <w:tcW w:w="2023" w:type="dxa"/>
           </w:tcPr>
           <w:p>
             <w:pPr>
@@ -5971,7 +6081,7 @@
         </w:tc>
         <w:tc>
           <w:tcPr>
-            <w:tcW w:w="2070" w:type="dxa"/>
+            <w:tcW w:w="1892" w:type="dxa"/>
             <w:shd w:val="clear" w:color="auto" w:fill="92D050"/>
           </w:tcPr>
           <w:p>
@@ -5993,7 +6103,7 @@
         </w:tc>
         <w:tc>
           <w:tcPr>
-            <w:tcW w:w="1958" w:type="dxa"/>
+            <w:tcW w:w="1892" w:type="dxa"/>
             <w:shd w:val="clear" w:color="auto" w:fill="92D050"/>
           </w:tcPr>
           <w:p>
@@ -6035,11 +6145,33 @@
             </w:r>
           </w:p>
         </w:tc>
+        <w:tc>
+          <w:tcPr>
+            <w:tcW w:w="1842" w:type="dxa"/>
+            <w:shd w:val="clear" w:color="auto" w:fill="92D050"/>
+          </w:tcPr>
+          <w:p>
+            <w:pPr>
+              <w:pStyle w:val="Help"/>
+              <w:rPr>
+                <w:color w:val="000000" w:themeColor="text1"/>
+                <w:lang w:val="fr-CH"/>
+              </w:rPr>
+            </w:pPr>
+            <w:r>
+              <w:rPr>
+                <w:color w:val="000000" w:themeColor="text1"/>
+                <w:lang w:val="fr-CH"/>
+              </w:rPr>
+              <w:t>OK</w:t>
+            </w:r>
+          </w:p>
+        </w:tc>
       </w:tr>
       <w:tr>
         <w:tc>
           <w:tcPr>
-            <w:tcW w:w="2204" w:type="dxa"/>
+            <w:tcW w:w="2023" w:type="dxa"/>
           </w:tcPr>
           <w:p>
             <w:pPr>
@@ -6060,7 +6192,7 @@
         </w:tc>
         <w:tc>
           <w:tcPr>
-            <w:tcW w:w="2070" w:type="dxa"/>
+            <w:tcW w:w="1892" w:type="dxa"/>
             <w:shd w:val="clear" w:color="auto" w:fill="C00000"/>
           </w:tcPr>
           <w:p>
@@ -6082,7 +6214,7 @@
         </w:tc>
         <w:tc>
           <w:tcPr>
-            <w:tcW w:w="1958" w:type="dxa"/>
+            <w:tcW w:w="1892" w:type="dxa"/>
             <w:shd w:val="clear" w:color="auto" w:fill="92D050"/>
           </w:tcPr>
           <w:p>
@@ -6124,11 +6256,33 @@
             </w:r>
           </w:p>
         </w:tc>
+        <w:tc>
+          <w:tcPr>
+            <w:tcW w:w="1842" w:type="dxa"/>
+            <w:shd w:val="clear" w:color="auto" w:fill="92D050"/>
+          </w:tcPr>
+          <w:p>
+            <w:pPr>
+              <w:pStyle w:val="Help"/>
+              <w:rPr>
+                <w:color w:val="000000" w:themeColor="text1"/>
+                <w:lang w:val="fr-CH"/>
+              </w:rPr>
+            </w:pPr>
+            <w:r>
+              <w:rPr>
+                <w:color w:val="000000" w:themeColor="text1"/>
+                <w:lang w:val="fr-CH"/>
+              </w:rPr>
+              <w:t>OK</w:t>
+            </w:r>
+          </w:p>
+        </w:tc>
       </w:tr>
       <w:tr>
         <w:tc>
           <w:tcPr>
-            <w:tcW w:w="2204" w:type="dxa"/>
+            <w:tcW w:w="2023" w:type="dxa"/>
           </w:tcPr>
           <w:p>
             <w:pPr>
@@ -6149,7 +6303,7 @@
         </w:tc>
         <w:tc>
           <w:tcPr>
-            <w:tcW w:w="2070" w:type="dxa"/>
+            <w:tcW w:w="1892" w:type="dxa"/>
             <w:shd w:val="clear" w:color="auto" w:fill="C00000"/>
           </w:tcPr>
           <w:p>
@@ -6171,7 +6325,7 @@
         </w:tc>
         <w:tc>
           <w:tcPr>
-            <w:tcW w:w="1958" w:type="dxa"/>
+            <w:tcW w:w="1892" w:type="dxa"/>
             <w:shd w:val="clear" w:color="auto" w:fill="C00000"/>
           </w:tcPr>
           <w:p>
@@ -6213,11 +6367,33 @@
             </w:r>
           </w:p>
         </w:tc>
+        <w:tc>
+          <w:tcPr>
+            <w:tcW w:w="1842" w:type="dxa"/>
+            <w:shd w:val="clear" w:color="auto" w:fill="92D050"/>
+          </w:tcPr>
+          <w:p>
+            <w:pPr>
+              <w:pStyle w:val="Help"/>
+              <w:rPr>
+                <w:color w:val="000000" w:themeColor="text1"/>
+                <w:lang w:val="fr-CH"/>
+              </w:rPr>
+            </w:pPr>
+            <w:r>
+              <w:rPr>
+                <w:color w:val="000000" w:themeColor="text1"/>
+                <w:lang w:val="fr-CH"/>
+              </w:rPr>
+              <w:t>OK</w:t>
+            </w:r>
+          </w:p>
+        </w:tc>
       </w:tr>
       <w:tr>
         <w:tc>
           <w:tcPr>
-            <w:tcW w:w="2204" w:type="dxa"/>
+            <w:tcW w:w="2023" w:type="dxa"/>
           </w:tcPr>
           <w:p>
             <w:pPr>
@@ -6232,13 +6408,13 @@
                 <w:color w:val="000000" w:themeColor="text1"/>
                 <w:lang w:val="fr-CH"/>
               </w:rPr>
-              <w:t>Pouvoir tirer, rater et couler les bateaux</w:t>
-            </w:r>
-          </w:p>
-        </w:tc>
-        <w:tc>
-          <w:tcPr>
-            <w:tcW w:w="2070" w:type="dxa"/>
+              <w:t>Pouvoir rater les bateaux</w:t>
+            </w:r>
+          </w:p>
+        </w:tc>
+        <w:tc>
+          <w:tcPr>
+            <w:tcW w:w="1892" w:type="dxa"/>
             <w:shd w:val="clear" w:color="auto" w:fill="C00000"/>
           </w:tcPr>
           <w:p>
@@ -6260,8 +6436,8 @@
         </w:tc>
         <w:tc>
           <w:tcPr>
-            <w:tcW w:w="1958" w:type="dxa"/>
-            <w:shd w:val="clear" w:color="auto" w:fill="C00000"/>
+            <w:tcW w:w="1892" w:type="dxa"/>
+            <w:shd w:val="clear" w:color="auto" w:fill="92D050"/>
           </w:tcPr>
           <w:p>
             <w:pPr>
@@ -6276,13 +6452,22 @@
                 <w:color w:val="000000" w:themeColor="text1"/>
                 <w:lang w:val="fr-CH"/>
               </w:rPr>
-              <w:t>KO</w:t>
+              <w:t>O</w:t>
+            </w:r>
+            <w:r>
+              <w:rPr>
+                <w:color w:val="000000" w:themeColor="text1"/>
+                <w:shd w:val="clear" w:color="auto" w:fill="92D050"/>
+                <w:lang w:val="fr-CH"/>
+              </w:rPr>
+              <w:t>K</w:t>
             </w:r>
           </w:p>
         </w:tc>
         <w:tc>
           <w:tcPr>
             <w:tcW w:w="1985" w:type="dxa"/>
+            <w:shd w:val="clear" w:color="auto" w:fill="92D050"/>
           </w:tcPr>
           <w:p>
             <w:pPr>
@@ -6292,217 +6477,393 @@
                 <w:lang w:val="fr-CH"/>
               </w:rPr>
             </w:pPr>
+            <w:r>
+              <w:rPr>
+                <w:color w:val="000000" w:themeColor="text1"/>
+                <w:lang w:val="fr-CH"/>
+              </w:rPr>
+              <w:t>OK</w:t>
+            </w:r>
+          </w:p>
+        </w:tc>
+        <w:tc>
+          <w:tcPr>
+            <w:tcW w:w="1842" w:type="dxa"/>
+            <w:shd w:val="clear" w:color="auto" w:fill="92D050"/>
+          </w:tcPr>
+          <w:p>
+            <w:pPr>
+              <w:pStyle w:val="Help"/>
+              <w:rPr>
+                <w:color w:val="000000" w:themeColor="text1"/>
+                <w:lang w:val="fr-CH"/>
+              </w:rPr>
+            </w:pPr>
+            <w:r>
+              <w:rPr>
+                <w:color w:val="000000" w:themeColor="text1"/>
+                <w:lang w:val="fr-CH"/>
+              </w:rPr>
+              <w:t>OK</w:t>
+            </w:r>
+          </w:p>
+        </w:tc>
+      </w:tr>
+      <w:tr>
+        <w:tc>
+          <w:tcPr>
+            <w:tcW w:w="2023" w:type="dxa"/>
+          </w:tcPr>
+          <w:p>
+            <w:pPr>
+              <w:pStyle w:val="Help"/>
+              <w:rPr>
+                <w:color w:val="000000" w:themeColor="text1"/>
+                <w:lang w:val="fr-CH"/>
+              </w:rPr>
+            </w:pPr>
+            <w:r>
+              <w:rPr>
+                <w:color w:val="000000" w:themeColor="text1"/>
+                <w:lang w:val="fr-CH"/>
+              </w:rPr>
+              <w:t>Pouvoir toucher les bateaux</w:t>
+            </w:r>
+          </w:p>
+        </w:tc>
+        <w:tc>
+          <w:tcPr>
+            <w:tcW w:w="1892" w:type="dxa"/>
+            <w:shd w:val="clear" w:color="auto" w:fill="C00000"/>
+          </w:tcPr>
+          <w:p>
+            <w:pPr>
+              <w:pStyle w:val="Help"/>
+              <w:rPr>
+                <w:color w:val="000000" w:themeColor="text1"/>
+                <w:lang w:val="fr-CH"/>
+              </w:rPr>
+            </w:pPr>
+            <w:r>
+              <w:rPr>
+                <w:color w:val="000000" w:themeColor="text1"/>
+                <w:lang w:val="fr-CH"/>
+              </w:rPr>
+              <w:t>KO</w:t>
+            </w:r>
+          </w:p>
+        </w:tc>
+        <w:tc>
+          <w:tcPr>
+            <w:tcW w:w="1892" w:type="dxa"/>
+            <w:shd w:val="clear" w:color="auto" w:fill="C00000"/>
+          </w:tcPr>
+          <w:p>
+            <w:pPr>
+              <w:pStyle w:val="Help"/>
+              <w:rPr>
+                <w:color w:val="000000" w:themeColor="text1"/>
+                <w:lang w:val="fr-CH"/>
+              </w:rPr>
+            </w:pPr>
+            <w:r>
+              <w:rPr>
+                <w:color w:val="000000" w:themeColor="text1"/>
+                <w:lang w:val="fr-CH"/>
+              </w:rPr>
+              <w:t>KO</w:t>
+            </w:r>
+          </w:p>
+        </w:tc>
+        <w:tc>
+          <w:tcPr>
+            <w:tcW w:w="1985" w:type="dxa"/>
+            <w:shd w:val="clear" w:color="auto" w:fill="92D050"/>
+          </w:tcPr>
+          <w:p>
+            <w:pPr>
+              <w:pStyle w:val="Help"/>
+              <w:rPr>
+                <w:color w:val="000000" w:themeColor="text1"/>
+                <w:lang w:val="fr-CH"/>
+              </w:rPr>
+            </w:pPr>
+            <w:r>
+              <w:rPr>
+                <w:color w:val="000000" w:themeColor="text1"/>
+                <w:lang w:val="fr-CH"/>
+              </w:rPr>
+              <w:t>OK</w:t>
+            </w:r>
+          </w:p>
+        </w:tc>
+        <w:tc>
+          <w:tcPr>
+            <w:tcW w:w="1842" w:type="dxa"/>
+            <w:shd w:val="clear" w:color="auto" w:fill="92D050"/>
+          </w:tcPr>
+          <w:p>
+            <w:pPr>
+              <w:pStyle w:val="Help"/>
+              <w:rPr>
+                <w:color w:val="000000" w:themeColor="text1"/>
+                <w:lang w:val="fr-CH"/>
+              </w:rPr>
+            </w:pPr>
+            <w:r>
+              <w:rPr>
+                <w:color w:val="000000" w:themeColor="text1"/>
+                <w:lang w:val="fr-CH"/>
+              </w:rPr>
+              <w:t>OK</w:t>
+            </w:r>
+          </w:p>
+        </w:tc>
+      </w:tr>
+      <w:tr>
+        <w:tc>
+          <w:tcPr>
+            <w:tcW w:w="2023" w:type="dxa"/>
+          </w:tcPr>
+          <w:p>
+            <w:pPr>
+              <w:pStyle w:val="Help"/>
+              <w:rPr>
+                <w:color w:val="000000" w:themeColor="text1"/>
+                <w:lang w:val="fr-CH"/>
+              </w:rPr>
+            </w:pPr>
+            <w:r>
+              <w:rPr>
+                <w:color w:val="000000" w:themeColor="text1"/>
+                <w:lang w:val="fr-CH"/>
+              </w:rPr>
+              <w:t>Pouvoir couler les bateaux</w:t>
+            </w:r>
+          </w:p>
+        </w:tc>
+        <w:tc>
+          <w:tcPr>
+            <w:tcW w:w="1892" w:type="dxa"/>
+            <w:shd w:val="clear" w:color="auto" w:fill="C00000"/>
+          </w:tcPr>
+          <w:p>
+            <w:pPr>
+              <w:pStyle w:val="Help"/>
+              <w:rPr>
+                <w:color w:val="000000" w:themeColor="text1"/>
+                <w:lang w:val="fr-CH"/>
+              </w:rPr>
+            </w:pPr>
+            <w:r>
+              <w:rPr>
+                <w:color w:val="000000" w:themeColor="text1"/>
+                <w:lang w:val="fr-CH"/>
+              </w:rPr>
+              <w:t>KO</w:t>
+            </w:r>
+          </w:p>
+        </w:tc>
+        <w:tc>
+          <w:tcPr>
+            <w:tcW w:w="1892" w:type="dxa"/>
+            <w:shd w:val="clear" w:color="auto" w:fill="C00000"/>
+          </w:tcPr>
+          <w:p>
+            <w:pPr>
+              <w:pStyle w:val="Help"/>
+              <w:rPr>
+                <w:color w:val="000000" w:themeColor="text1"/>
+                <w:lang w:val="fr-CH"/>
+              </w:rPr>
+            </w:pPr>
+            <w:r>
+              <w:rPr>
+                <w:color w:val="000000" w:themeColor="text1"/>
+                <w:lang w:val="fr-CH"/>
+              </w:rPr>
+              <w:t>KO</w:t>
+            </w:r>
+          </w:p>
+        </w:tc>
+        <w:tc>
+          <w:tcPr>
+            <w:tcW w:w="1985" w:type="dxa"/>
+            <w:shd w:val="clear" w:color="auto" w:fill="C00000"/>
+          </w:tcPr>
+          <w:p>
+            <w:pPr>
+              <w:pStyle w:val="Help"/>
+              <w:rPr>
+                <w:color w:val="000000" w:themeColor="text1"/>
+                <w:lang w:val="fr-CH"/>
+              </w:rPr>
+            </w:pPr>
+            <w:r>
+              <w:rPr>
+                <w:color w:val="000000" w:themeColor="text1"/>
+                <w:lang w:val="fr-CH"/>
+              </w:rPr>
+              <w:t>KO</w:t>
+            </w:r>
+          </w:p>
+        </w:tc>
+        <w:tc>
+          <w:tcPr>
+            <w:tcW w:w="1842" w:type="dxa"/>
+            <w:shd w:val="clear" w:color="auto" w:fill="C00000"/>
+          </w:tcPr>
+          <w:p>
+            <w:pPr>
+              <w:pStyle w:val="Help"/>
+              <w:rPr>
+                <w:color w:val="000000" w:themeColor="text1"/>
+                <w:lang w:val="fr-CH"/>
+              </w:rPr>
+            </w:pPr>
+            <w:r>
+              <w:rPr>
+                <w:color w:val="000000" w:themeColor="text1"/>
+                <w:lang w:val="fr-CH"/>
+              </w:rPr>
+              <w:t>KO</w:t>
+            </w:r>
+          </w:p>
+        </w:tc>
+      </w:tr>
+      <w:tr>
+        <w:tc>
+          <w:tcPr>
+            <w:tcW w:w="2023" w:type="dxa"/>
+          </w:tcPr>
+          <w:p>
+            <w:pPr>
+              <w:pStyle w:val="Help"/>
+              <w:rPr>
+                <w:color w:val="000000" w:themeColor="text1"/>
+                <w:lang w:val="fr-CH"/>
+              </w:rPr>
+            </w:pPr>
+            <w:r>
+              <w:rPr>
+                <w:color w:val="000000" w:themeColor="text1"/>
+                <w:lang w:val="fr-CH"/>
+              </w:rPr>
+              <w:t>Pouvoir remporter la partie</w:t>
+            </w:r>
+          </w:p>
+        </w:tc>
+        <w:tc>
+          <w:tcPr>
+            <w:tcW w:w="1892" w:type="dxa"/>
+            <w:shd w:val="clear" w:color="auto" w:fill="C00000"/>
+          </w:tcPr>
+          <w:p>
+            <w:pPr>
+              <w:pStyle w:val="Help"/>
+              <w:rPr>
+                <w:color w:val="000000" w:themeColor="text1"/>
+                <w:lang w:val="fr-CH"/>
+              </w:rPr>
+            </w:pPr>
+            <w:r>
+              <w:rPr>
+                <w:color w:val="000000" w:themeColor="text1"/>
+                <w:lang w:val="fr-CH"/>
+              </w:rPr>
+              <w:t>KO</w:t>
+            </w:r>
+          </w:p>
+        </w:tc>
+        <w:tc>
+          <w:tcPr>
+            <w:tcW w:w="1892" w:type="dxa"/>
+            <w:shd w:val="clear" w:color="auto" w:fill="C00000"/>
+          </w:tcPr>
+          <w:p>
+            <w:pPr>
+              <w:pStyle w:val="Help"/>
+              <w:rPr>
+                <w:color w:val="000000" w:themeColor="text1"/>
+                <w:lang w:val="fr-CH"/>
+              </w:rPr>
+            </w:pPr>
+            <w:r>
+              <w:rPr>
+                <w:color w:val="000000" w:themeColor="text1"/>
+                <w:lang w:val="fr-CH"/>
+              </w:rPr>
+              <w:t>KO</w:t>
+            </w:r>
+          </w:p>
+        </w:tc>
+        <w:tc>
+          <w:tcPr>
+            <w:tcW w:w="1985" w:type="dxa"/>
+            <w:shd w:val="clear" w:color="auto" w:fill="C00000"/>
+          </w:tcPr>
+          <w:p>
+            <w:pPr>
+              <w:pStyle w:val="Help"/>
+              <w:rPr>
+                <w:color w:val="000000" w:themeColor="text1"/>
+                <w:lang w:val="fr-CH"/>
+              </w:rPr>
+            </w:pPr>
+            <w:r>
+              <w:rPr>
+                <w:color w:val="000000" w:themeColor="text1"/>
+                <w:lang w:val="fr-CH"/>
+              </w:rPr>
+              <w:t>KO</w:t>
+            </w:r>
+          </w:p>
+        </w:tc>
+        <w:tc>
+          <w:tcPr>
+            <w:tcW w:w="1842" w:type="dxa"/>
+            <w:shd w:val="clear" w:color="auto" w:fill="C00000"/>
+          </w:tcPr>
+          <w:p>
+            <w:pPr>
+              <w:pStyle w:val="Help"/>
+              <w:rPr>
+                <w:color w:val="000000" w:themeColor="text1"/>
+                <w:lang w:val="fr-CH"/>
+              </w:rPr>
+            </w:pPr>
+            <w:r>
+              <w:rPr>
+                <w:color w:val="000000" w:themeColor="text1"/>
+                <w:lang w:val="fr-CH"/>
+              </w:rPr>
+              <w:t>KO</w:t>
+            </w:r>
           </w:p>
         </w:tc>
       </w:tr>
     </w:tbl>
     <w:p>
       <w:pPr>
-        <w:pStyle w:val="Help"/>
-        <w:rPr>
-          <w:color w:val="000000" w:themeColor="text1"/>
-        </w:rPr>
-      </w:pPr>
-    </w:p>
-    <w:p>
-      <w:pPr>
-        <w:pStyle w:val="Help"/>
-        <w:rPr>
-          <w:color w:val="000000" w:themeColor="text1"/>
-        </w:rPr>
-      </w:pPr>
-    </w:p>
-    <w:p>
-      <w:pPr>
-        <w:pStyle w:val="Help"/>
-        <w:rPr>
-          <w:color w:val="000000" w:themeColor="text1"/>
-        </w:rPr>
-      </w:pPr>
-    </w:p>
-    <w:p>
-      <w:pPr>
-        <w:pStyle w:val="Help"/>
-        <w:rPr>
-          <w:color w:val="000000" w:themeColor="text1"/>
-        </w:rPr>
-      </w:pPr>
-    </w:p>
-    <w:p>
-      <w:pPr>
-        <w:pStyle w:val="Help"/>
-        <w:rPr>
-          <w:color w:val="000000" w:themeColor="text1"/>
-        </w:rPr>
-      </w:pPr>
-    </w:p>
-    <w:p>
-      <w:pPr>
-        <w:pStyle w:val="Help"/>
-        <w:rPr>
-          <w:color w:val="000000" w:themeColor="text1"/>
-        </w:rPr>
-      </w:pPr>
-    </w:p>
-    <w:p>
-      <w:pPr>
-        <w:pStyle w:val="Help"/>
-        <w:rPr>
-          <w:color w:val="000000" w:themeColor="text1"/>
-        </w:rPr>
-      </w:pPr>
-    </w:p>
-    <w:p>
-      <w:pPr>
-        <w:pStyle w:val="Help"/>
-        <w:rPr>
-          <w:color w:val="000000" w:themeColor="text1"/>
-        </w:rPr>
-      </w:pPr>
-    </w:p>
-    <w:p>
-      <w:pPr>
-        <w:pStyle w:val="Help"/>
-        <w:rPr>
-          <w:color w:val="000000" w:themeColor="text1"/>
-        </w:rPr>
-      </w:pPr>
-    </w:p>
-    <w:p>
-      <w:pPr>
-        <w:pStyle w:val="Help"/>
-        <w:rPr>
-          <w:color w:val="000000" w:themeColor="text1"/>
-        </w:rPr>
-      </w:pPr>
-    </w:p>
-    <w:p>
-      <w:pPr>
-        <w:pStyle w:val="Help"/>
-        <w:rPr>
-          <w:color w:val="000000" w:themeColor="text1"/>
-        </w:rPr>
-      </w:pPr>
-    </w:p>
-    <w:p>
-      <w:pPr>
-        <w:pStyle w:val="Help"/>
-        <w:rPr>
-          <w:color w:val="000000" w:themeColor="text1"/>
-        </w:rPr>
-      </w:pPr>
-    </w:p>
-    <w:p>
-      <w:pPr>
-        <w:pStyle w:val="Help"/>
-        <w:rPr>
-          <w:color w:val="000000" w:themeColor="text1"/>
-        </w:rPr>
-      </w:pPr>
-    </w:p>
-    <w:p>
-      <w:pPr>
-        <w:pStyle w:val="Help"/>
-        <w:rPr>
-          <w:color w:val="000000" w:themeColor="text1"/>
-        </w:rPr>
-      </w:pPr>
-    </w:p>
-    <w:p>
-      <w:pPr>
-        <w:pStyle w:val="Help"/>
-        <w:rPr>
-          <w:color w:val="000000" w:themeColor="text1"/>
-        </w:rPr>
-      </w:pPr>
-    </w:p>
-    <w:p>
-      <w:pPr>
-        <w:pStyle w:val="Help"/>
-        <w:rPr>
-          <w:color w:val="000000" w:themeColor="text1"/>
-        </w:rPr>
-      </w:pPr>
-    </w:p>
-    <w:p>
-      <w:pPr>
-        <w:pStyle w:val="Help"/>
-        <w:rPr>
-          <w:color w:val="000000" w:themeColor="text1"/>
-        </w:rPr>
-      </w:pPr>
-    </w:p>
-    <w:p>
-      <w:pPr>
-        <w:pStyle w:val="Help"/>
-        <w:rPr>
-          <w:color w:val="000000" w:themeColor="text1"/>
-        </w:rPr>
-      </w:pPr>
-    </w:p>
-    <w:p>
-      <w:pPr>
-        <w:pStyle w:val="Help"/>
-        <w:rPr>
-          <w:color w:val="000000" w:themeColor="text1"/>
-        </w:rPr>
-      </w:pPr>
-    </w:p>
-    <w:p>
-      <w:pPr>
-        <w:pStyle w:val="Help"/>
-        <w:rPr>
-          <w:color w:val="000000" w:themeColor="text1"/>
-        </w:rPr>
-      </w:pPr>
-    </w:p>
-    <w:p>
-      <w:pPr>
-        <w:pStyle w:val="Help"/>
-        <w:rPr>
-          <w:color w:val="000000" w:themeColor="text1"/>
-        </w:rPr>
-      </w:pPr>
-    </w:p>
-    <w:p>
-      <w:pPr>
-        <w:pStyle w:val="Help"/>
-        <w:rPr>
-          <w:color w:val="000000" w:themeColor="text1"/>
-        </w:rPr>
-      </w:pPr>
-    </w:p>
-    <w:p>
-      <w:pPr>
-        <w:pStyle w:val="Help"/>
-        <w:rPr>
-          <w:color w:val="000000" w:themeColor="text1"/>
-        </w:rPr>
-      </w:pPr>
-    </w:p>
-    <w:p>
-      <w:pPr>
-        <w:pStyle w:val="Help"/>
-        <w:rPr>
-          <w:color w:val="000000" w:themeColor="text1"/>
-        </w:rPr>
-      </w:pPr>
-    </w:p>
-    <w:p>
-      <w:pPr>
         <w:pStyle w:val="Titre2"/>
         <w:rPr>
           <w:i w:val="0"/>
         </w:rPr>
       </w:pPr>
-      <w:bookmarkStart w:id="26" w:name="_Toc5265176"/>
+      <w:bookmarkStart w:id="23" w:name="_Toc5265176"/>
       <w:r>
         <w:rPr>
           <w:i w:val="0"/>
         </w:rPr>
-        <w:t>Stratégie de tests</w:t>
+        <w:t>Stratégie</w:t>
       </w:r>
-      <w:bookmarkEnd w:id="26"/>
+      <w:r>
+        <w:rPr>
+          <w:i w:val="0"/>
+        </w:rPr>
+        <w:t xml:space="preserve"> de tests</w:t>
+      </w:r>
+      <w:bookmarkEnd w:id="23"/>
     </w:p>
     <w:p/>
     <w:p>
@@ -6657,35 +7018,7 @@
           <w:sz w:val="28"/>
           <w:szCs w:val="28"/>
         </w:rPr>
-        <w:t xml:space="preserve">Une fois le jeu développé, je demanderai à un de mes camarades de classe de tester le </w:t>
-      </w:r>
-      <w:r>
-        <w:rPr>
-          <w:sz w:val="28"/>
-          <w:szCs w:val="28"/>
-        </w:rPr>
-        <w:t>jeu sur son poste de travail, en même temps je le ferai</w:t>
-      </w:r>
-      <w:r>
-        <w:rPr>
-          <w:sz w:val="28"/>
-          <w:szCs w:val="28"/>
-        </w:rPr>
-        <w:t xml:space="preserve"> sur le miens. Les tests serviront à vérifier que chaque fonctionnalité</w:t>
-      </w:r>
-      <w:r>
-        <w:rPr>
-          <w:sz w:val="28"/>
-          <w:szCs w:val="28"/>
-        </w:rPr>
-        <w:t xml:space="preserve"> du programme soit disponible</w:t>
-      </w:r>
-      <w:r>
-        <w:rPr>
-          <w:sz w:val="28"/>
-          <w:szCs w:val="28"/>
-        </w:rPr>
-        <w:t xml:space="preserve"> et n’ait aucun problème.</w:t>
+        <w:t>Une fois le jeu développé, j’effectuerai les tests. Ils serviront à voir que toutes les fonctionnalités du jeu soient disponibles et qu’il ne crashe pas.</w:t>
       </w:r>
     </w:p>
     <w:p>
@@ -6709,6 +7042,7 @@
           <w:sz w:val="28"/>
           <w:szCs w:val="28"/>
         </w:rPr>
+        <w:lastRenderedPageBreak/>
         <w:t>Les tests devront être réalisés</w:t>
       </w:r>
       <w:r>
@@ -6723,189 +7057,94 @@
           <w:sz w:val="28"/>
           <w:szCs w:val="28"/>
         </w:rPr>
-        <w:t xml:space="preserve"> avant le jeudi</w:t>
+        <w:t xml:space="preserve"> avant le dimanche 07</w:t>
       </w:r>
       <w:r>
         <w:rPr>
           <w:sz w:val="28"/>
           <w:szCs w:val="28"/>
         </w:rPr>
-        <w:t>+</w:t>
-      </w:r>
-      <w:r>
-        <w:rPr>
-          <w:sz w:val="28"/>
-          <w:szCs w:val="28"/>
-        </w:rPr>
-        <w:t xml:space="preserve"> 04.04.2019.</w:t>
+        <w:t>.04.2019.</w:t>
       </w:r>
     </w:p>
     <w:p>
       <w:pPr>
+        <w:ind w:right="-142"/>
+        <w:rPr>
+          <w:sz w:val="28"/>
+          <w:szCs w:val="28"/>
+        </w:rPr>
+      </w:pPr>
+    </w:p>
+    <w:p>
+      <w:pPr>
+        <w:pStyle w:val="Titre2"/>
+        <w:rPr>
+          <w:i w:val="0"/>
+          <w:sz w:val="28"/>
+          <w:szCs w:val="28"/>
+        </w:rPr>
+      </w:pPr>
+      <w:r>
+        <w:rPr>
+          <w:i w:val="0"/>
+          <w:sz w:val="28"/>
+          <w:szCs w:val="28"/>
+        </w:rPr>
+        <w:t>Erreurs restantes</w:t>
+      </w:r>
+    </w:p>
+    <w:p>
+      <w:r>
+        <w:t>1. On ne peut pas couler les bateaux</w:t>
+      </w:r>
+    </w:p>
+    <w:p>
+      <w:r>
+        <w:t>2. On ne peut pas gagner</w:t>
+      </w:r>
+    </w:p>
+    <w:p>
+      <w:pPr>
         <w:pStyle w:val="Titre1"/>
         <w:tabs>
           <w:tab w:val="num" w:pos="360"/>
         </w:tabs>
       </w:pPr>
-      <w:bookmarkStart w:id="27" w:name="_Toc25553328"/>
-      <w:bookmarkStart w:id="28" w:name="_Toc71703263"/>
-      <w:bookmarkStart w:id="29" w:name="_Toc5265178"/>
+      <w:bookmarkStart w:id="24" w:name="_Toc25553328"/>
+      <w:bookmarkStart w:id="25" w:name="_Toc71703263"/>
+      <w:bookmarkStart w:id="26" w:name="_Toc5265178"/>
       <w:r>
         <w:t>C</w:t>
       </w:r>
-      <w:bookmarkEnd w:id="27"/>
-      <w:bookmarkEnd w:id="28"/>
+      <w:bookmarkEnd w:id="24"/>
+      <w:bookmarkEnd w:id="25"/>
       <w:r>
         <w:t>onclusions</w:t>
       </w:r>
-      <w:bookmarkEnd w:id="29"/>
+      <w:bookmarkEnd w:id="26"/>
     </w:p>
     <w:p>
       <w:pPr>
         <w:pStyle w:val="Help"/>
-        <w:shd w:val="clear" w:color="auto" w:fill="FF0000"/>
-        <w:rPr>
+        <w:rPr>
+          <w:i w:val="0"/>
           <w:color w:val="000000" w:themeColor="text1"/>
         </w:rPr>
       </w:pPr>
       <w:r>
         <w:rPr>
+          <w:i w:val="0"/>
           <w:color w:val="000000" w:themeColor="text1"/>
         </w:rPr>
-        <w:t>Développez en tous cas les points suivants</w:t>
+        <w:t>Le programme est apte à afficher les règles, lancer une partie et afficher la grille avec les lettres et chiffres.</w:t>
       </w:r>
       <w:r>
         <w:rPr>
-          <w:color w:val="000000" w:themeColor="text1"/>
-        </w:rPr>
-        <w:t xml:space="preserve"> </w:t>
-      </w:r>
-      <w:r>
-        <w:rPr>
-          <w:color w:val="000000" w:themeColor="text1"/>
-        </w:rPr>
-        <w:t>:</w:t>
-      </w:r>
-    </w:p>
-    <w:p>
-      <w:pPr>
-        <w:pStyle w:val="Help"/>
-        <w:numPr>
-          <w:ilvl w:val="0"/>
-          <w:numId w:val="25"/>
-        </w:numPr>
-        <w:shd w:val="clear" w:color="auto" w:fill="FF0000"/>
-        <w:rPr>
-          <w:color w:val="000000" w:themeColor="text1"/>
-        </w:rPr>
-      </w:pPr>
-      <w:r>
-        <w:rPr>
-          <w:color w:val="000000" w:themeColor="text1"/>
-        </w:rPr>
-        <w:t>Objectifs atteints / non-atteints</w:t>
-      </w:r>
-    </w:p>
-    <w:p>
-      <w:pPr>
-        <w:pStyle w:val="Help"/>
-        <w:numPr>
-          <w:ilvl w:val="0"/>
-          <w:numId w:val="25"/>
-        </w:numPr>
-        <w:shd w:val="clear" w:color="auto" w:fill="FF0000"/>
-        <w:rPr>
-          <w:color w:val="000000" w:themeColor="text1"/>
-        </w:rPr>
-      </w:pPr>
-      <w:r>
-        <w:rPr>
-          <w:color w:val="000000" w:themeColor="text1"/>
-        </w:rPr>
-        <w:t>Comparaison entre ce qui avait prévu et ce qui s’est passé, en termes de planning et (éventuellement) de budget</w:t>
-      </w:r>
-    </w:p>
-    <w:p>
-      <w:pPr>
-        <w:pStyle w:val="Help"/>
-        <w:numPr>
-          <w:ilvl w:val="0"/>
-          <w:numId w:val="25"/>
-        </w:numPr>
-        <w:shd w:val="clear" w:color="auto" w:fill="FF0000"/>
-        <w:rPr>
-          <w:color w:val="000000" w:themeColor="text1"/>
-        </w:rPr>
-      </w:pPr>
-      <w:r>
-        <w:rPr>
-          <w:color w:val="000000" w:themeColor="text1"/>
-        </w:rPr>
-        <w:t>Points positifs / négatifs</w:t>
-      </w:r>
-    </w:p>
-    <w:p>
-      <w:pPr>
-        <w:pStyle w:val="Help"/>
-        <w:numPr>
-          <w:ilvl w:val="0"/>
-          <w:numId w:val="25"/>
-        </w:numPr>
-        <w:shd w:val="clear" w:color="auto" w:fill="FF0000"/>
-        <w:rPr>
-          <w:color w:val="000000" w:themeColor="text1"/>
-        </w:rPr>
-      </w:pPr>
-      <w:r>
-        <w:rPr>
-          <w:color w:val="000000" w:themeColor="text1"/>
-        </w:rPr>
-        <w:t>Difficultés particulières</w:t>
-      </w:r>
-    </w:p>
-    <w:p>
-      <w:pPr>
-        <w:pStyle w:val="Help"/>
-        <w:numPr>
-          <w:ilvl w:val="0"/>
-          <w:numId w:val="25"/>
-        </w:numPr>
-        <w:shd w:val="clear" w:color="auto" w:fill="FF0000"/>
-        <w:rPr>
-          <w:color w:val="000000" w:themeColor="text1"/>
-        </w:rPr>
-      </w:pPr>
-      <w:r>
-        <w:rPr>
-          <w:color w:val="000000" w:themeColor="text1"/>
-        </w:rPr>
-        <w:t>Suites possibles pour le projet (évolutions &amp; améliorations)</w:t>
-      </w:r>
-    </w:p>
-    <w:p>
-      <w:pPr>
-        <w:pStyle w:val="Help"/>
-        <w:shd w:val="clear" w:color="auto" w:fill="FF0000"/>
-        <w:rPr>
-          <w:color w:val="000000" w:themeColor="text1"/>
-        </w:rPr>
-      </w:pPr>
-    </w:p>
-    <w:p>
-      <w:pPr>
-        <w:pStyle w:val="Help"/>
-        <w:shd w:val="clear" w:color="auto" w:fill="FF0000"/>
-        <w:rPr>
           <w:i w:val="0"/>
           <w:color w:val="000000" w:themeColor="text1"/>
         </w:rPr>
-      </w:pPr>
-      <w:r>
-        <w:rPr>
-          <w:i w:val="0"/>
-          <w:color w:val="000000" w:themeColor="text1"/>
-        </w:rPr>
-        <w:t>Le programme est apte à afficher les règles, lancer une partie et afficher la grille avec les lettres et chiffres.</w:t>
+        <w:t xml:space="preserve"> On peut également tirer sur les bateaux, mais pas les couler.</w:t>
       </w:r>
     </w:p>
     <w:p>
@@ -6953,7 +7192,6 @@
           <w:i w:val="0"/>
           <w:color w:val="000000" w:themeColor="text1"/>
         </w:rPr>
-        <w:lastRenderedPageBreak/>
         <w:t>En points négatifs, le programme a pris beaucoup de temps à être développé par rapport à mon manque d</w:t>
       </w:r>
       <w:r>
@@ -6983,12 +7221,18 @@
     <w:p>
       <w:pPr>
         <w:pStyle w:val="Help"/>
-        <w:shd w:val="clear" w:color="auto" w:fill="FF0000"/>
         <w:rPr>
           <w:i w:val="0"/>
           <w:color w:val="000000" w:themeColor="text1"/>
         </w:rPr>
       </w:pPr>
+      <w:r>
+        <w:rPr>
+          <w:i w:val="0"/>
+          <w:color w:val="000000" w:themeColor="text1"/>
+        </w:rPr>
+        <w:t>Le projet pourrait être probablement optimisé, et sans doute amélioré au niveau de l’aspect visuel.</w:t>
+      </w:r>
     </w:p>
     <w:p>
       <w:pPr>
@@ -7005,16 +7249,16 @@
           <w:tab w:val="num" w:pos="360"/>
         </w:tabs>
       </w:pPr>
-      <w:bookmarkStart w:id="30" w:name="_Toc71703264"/>
-      <w:bookmarkStart w:id="31" w:name="_Toc5265179"/>
+      <w:bookmarkStart w:id="27" w:name="_Toc71703264"/>
+      <w:bookmarkStart w:id="28" w:name="_Toc5265179"/>
       <w:r>
         <w:t>A</w:t>
       </w:r>
-      <w:bookmarkEnd w:id="30"/>
+      <w:bookmarkEnd w:id="27"/>
       <w:r>
         <w:t>nnexes</w:t>
       </w:r>
-      <w:bookmarkEnd w:id="31"/>
+      <w:bookmarkEnd w:id="28"/>
     </w:p>
     <w:p>
       <w:pPr>
@@ -7024,8 +7268,8 @@
           <w:iCs/>
         </w:rPr>
       </w:pPr>
-      <w:bookmarkStart w:id="32" w:name="_Toc71703265"/>
-      <w:bookmarkStart w:id="33" w:name="_Toc5265180"/>
+      <w:bookmarkStart w:id="29" w:name="_Toc71703265"/>
+      <w:bookmarkStart w:id="30" w:name="_Toc5265180"/>
       <w:r>
         <w:rPr>
           <w:i w:val="0"/>
@@ -7033,8 +7277,8 @@
         </w:rPr>
         <w:t>Sources – Bibliographie</w:t>
       </w:r>
-      <w:bookmarkEnd w:id="32"/>
-      <w:bookmarkEnd w:id="33"/>
+      <w:bookmarkEnd w:id="29"/>
+      <w:bookmarkEnd w:id="30"/>
     </w:p>
     <w:p>
       <w:pPr>
@@ -7074,6 +7318,9 @@
       <w:r>
         <w:t>David Roulet</w:t>
       </w:r>
+      <w:r>
+        <w:tab/>
+      </w:r>
     </w:p>
     <w:p>
       <w:pPr>
@@ -7083,9 +7330,9 @@
           <w:iCs/>
         </w:rPr>
       </w:pPr>
-      <w:bookmarkStart w:id="34" w:name="_Toc25553330"/>
-      <w:bookmarkStart w:id="35" w:name="_Toc71703266"/>
-      <w:bookmarkStart w:id="36" w:name="_Toc5265181"/>
+      <w:bookmarkStart w:id="31" w:name="_Toc25553330"/>
+      <w:bookmarkStart w:id="32" w:name="_Toc71703266"/>
+      <w:bookmarkStart w:id="33" w:name="_Toc5265181"/>
       <w:r>
         <w:rPr>
           <w:i w:val="0"/>
@@ -7093,8 +7340,8 @@
         </w:rPr>
         <w:t xml:space="preserve">Journal de bord </w:t>
       </w:r>
-      <w:bookmarkEnd w:id="34"/>
-      <w:bookmarkEnd w:id="35"/>
+      <w:bookmarkEnd w:id="31"/>
+      <w:bookmarkEnd w:id="32"/>
       <w:r>
         <w:rPr>
           <w:i w:val="0"/>
@@ -7102,7 +7349,7 @@
         </w:rPr>
         <w:t>du projet</w:t>
       </w:r>
-      <w:bookmarkEnd w:id="36"/>
+      <w:bookmarkEnd w:id="33"/>
     </w:p>
     <w:p/>
     <w:tbl>
@@ -7230,8 +7477,28 @@
             <w:r>
               <w:t>Fin du document de projet</w:t>
             </w:r>
-            <w:bookmarkStart w:id="37" w:name="_GoBack"/>
-            <w:bookmarkEnd w:id="37"/>
+          </w:p>
+        </w:tc>
+      </w:tr>
+      <w:tr>
+        <w:tc>
+          <w:tcPr>
+            <w:tcW w:w="1134" w:type="dxa"/>
+          </w:tcPr>
+          <w:p>
+            <w:r>
+              <w:t>07.04.2019</w:t>
+            </w:r>
+          </w:p>
+        </w:tc>
+        <w:tc>
+          <w:tcPr>
+            <w:tcW w:w="7652" w:type="dxa"/>
+          </w:tcPr>
+          <w:p>
+            <w:r>
+              <w:t>Restitution du programme et du document de projet au responsable de projet</w:t>
+            </w:r>
           </w:p>
         </w:tc>
       </w:tr>
@@ -7250,8 +7517,12 @@
       </w:r>
     </w:p>
     <w:sectPr>
-      <w:headerReference w:type="default" r:id="rId14"/>
-      <w:footerReference w:type="default" r:id="rId15"/>
+      <w:headerReference w:type="even" r:id="rId14"/>
+      <w:headerReference w:type="default" r:id="rId15"/>
+      <w:footerReference w:type="even" r:id="rId16"/>
+      <w:footerReference w:type="default" r:id="rId17"/>
+      <w:headerReference w:type="first" r:id="rId18"/>
+      <w:footerReference w:type="first" r:id="rId19"/>
       <w:pgSz w:w="11906" w:h="16838" w:code="9"/>
       <w:pgMar w:top="1418" w:right="1418" w:bottom="1418" w:left="1418" w:header="720" w:footer="720" w:gutter="0"/>
       <w:cols w:space="720"/>
@@ -7285,6 +7556,16 @@
   <w:p>
     <w:pPr>
       <w:pStyle w:val="Pieddepage"/>
+    </w:pPr>
+  </w:p>
+</w:ftr>
+</file>
+
+<file path=word/footer2.xml><?xml version="1.0" encoding="utf-8"?>
+<w:ftr xmlns:wpc="http://schemas.microsoft.com/office/word/2010/wordprocessingCanvas" xmlns:cx="http://schemas.microsoft.com/office/drawing/2014/chartex" xmlns:cx1="http://schemas.microsoft.com/office/drawing/2015/9/8/chartex" xmlns:mc="http://schemas.openxmlformats.org/markup-compatibility/2006" xmlns:o="urn:schemas-microsoft-com:office:office" xmlns:r="http://schemas.openxmlformats.org/officeDocument/2006/relationships" xmlns:m="http://schemas.openxmlformats.org/officeDocument/2006/math" xmlns:v="urn:schemas-microsoft-com:vml" xmlns:wp14="http://schemas.microsoft.com/office/word/2010/wordprocessingDrawing" xmlns:wp="http://schemas.openxmlformats.org/drawingml/2006/wordprocessingDrawing" xmlns:w10="urn:schemas-microsoft-com:office:word" xmlns:w="http://schemas.openxmlformats.org/wordprocessingml/2006/main" xmlns:w14="http://schemas.microsoft.com/office/word/2010/wordml" xmlns:w15="http://schemas.microsoft.com/office/word/2012/wordml" xmlns:w16se="http://schemas.microsoft.com/office/word/2015/wordml/symex" xmlns:wpg="http://schemas.microsoft.com/office/word/2010/wordprocessingGroup" xmlns:wpi="http://schemas.microsoft.com/office/word/2010/wordprocessingInk" xmlns:wne="http://schemas.microsoft.com/office/word/2006/wordml" xmlns:wps="http://schemas.microsoft.com/office/word/2010/wordprocessingShape" mc:Ignorable="w14 w15 w16se wp14">
+  <w:p>
+    <w:pPr>
+      <w:pStyle w:val="Pieddepage"/>
       <w:pBdr>
         <w:top w:val="single" w:sz="4" w:space="1" w:color="auto"/>
       </w:pBdr>
@@ -7318,7 +7599,7 @@
         <w:rStyle w:val="Numrodepage"/>
         <w:noProof/>
       </w:rPr>
-      <w:t>9</w:t>
+      <w:t>8</w:t>
     </w:r>
     <w:r>
       <w:rPr>
@@ -7342,7 +7623,7 @@
       <w:rPr>
         <w:noProof/>
       </w:rPr>
-      <w:t>04/04/2019 14:34:00</w:t>
+      <w:t>05/04/2019 09:29:00</w:t>
     </w:r>
     <w:r>
       <w:rPr>
@@ -7350,12 +7631,24 @@
       </w:rPr>
       <w:fldChar w:fldCharType="end"/>
     </w:r>
+    <w:bookmarkStart w:id="34" w:name="_GoBack"/>
+    <w:bookmarkEnd w:id="34"/>
     <w:r>
       <w:rPr>
         <w:rStyle w:val="Numrodepage"/>
       </w:rPr>
       <w:tab/>
     </w:r>
+  </w:p>
+</w:ftr>
+</file>
+
+<file path=word/footer3.xml><?xml version="1.0" encoding="utf-8"?>
+<w:ftr xmlns:wpc="http://schemas.microsoft.com/office/word/2010/wordprocessingCanvas" xmlns:cx="http://schemas.microsoft.com/office/drawing/2014/chartex" xmlns:cx1="http://schemas.microsoft.com/office/drawing/2015/9/8/chartex" xmlns:mc="http://schemas.openxmlformats.org/markup-compatibility/2006" xmlns:o="urn:schemas-microsoft-com:office:office" xmlns:r="http://schemas.openxmlformats.org/officeDocument/2006/relationships" xmlns:m="http://schemas.openxmlformats.org/officeDocument/2006/math" xmlns:v="urn:schemas-microsoft-com:vml" xmlns:wp14="http://schemas.microsoft.com/office/word/2010/wordprocessingDrawing" xmlns:wp="http://schemas.openxmlformats.org/drawingml/2006/wordprocessingDrawing" xmlns:w10="urn:schemas-microsoft-com:office:word" xmlns:w="http://schemas.openxmlformats.org/wordprocessingml/2006/main" xmlns:w14="http://schemas.microsoft.com/office/word/2010/wordml" xmlns:w15="http://schemas.microsoft.com/office/word/2012/wordml" xmlns:w16se="http://schemas.microsoft.com/office/word/2015/wordml/symex" xmlns:wpg="http://schemas.microsoft.com/office/word/2010/wordprocessingGroup" xmlns:wpi="http://schemas.microsoft.com/office/word/2010/wordprocessingInk" xmlns:wne="http://schemas.microsoft.com/office/word/2006/wordml" xmlns:wps="http://schemas.microsoft.com/office/word/2010/wordprocessingShape" mc:Ignorable="w14 w15 w16se wp14">
+  <w:p>
+    <w:pPr>
+      <w:pStyle w:val="Pieddepage"/>
+    </w:pPr>
   </w:p>
 </w:ftr>
 </file>
@@ -7380,6 +7673,16 @@
 </file>
 
 <file path=word/header1.xml><?xml version="1.0" encoding="utf-8"?>
+<w:hdr xmlns:wpc="http://schemas.microsoft.com/office/word/2010/wordprocessingCanvas" xmlns:cx="http://schemas.microsoft.com/office/drawing/2014/chartex" xmlns:cx1="http://schemas.microsoft.com/office/drawing/2015/9/8/chartex" xmlns:mc="http://schemas.openxmlformats.org/markup-compatibility/2006" xmlns:o="urn:schemas-microsoft-com:office:office" xmlns:r="http://schemas.openxmlformats.org/officeDocument/2006/relationships" xmlns:m="http://schemas.openxmlformats.org/officeDocument/2006/math" xmlns:v="urn:schemas-microsoft-com:vml" xmlns:wp14="http://schemas.microsoft.com/office/word/2010/wordprocessingDrawing" xmlns:wp="http://schemas.openxmlformats.org/drawingml/2006/wordprocessingDrawing" xmlns:w10="urn:schemas-microsoft-com:office:word" xmlns:w="http://schemas.openxmlformats.org/wordprocessingml/2006/main" xmlns:w14="http://schemas.microsoft.com/office/word/2010/wordml" xmlns:w15="http://schemas.microsoft.com/office/word/2012/wordml" xmlns:w16se="http://schemas.microsoft.com/office/word/2015/wordml/symex" xmlns:wpg="http://schemas.microsoft.com/office/word/2010/wordprocessingGroup" xmlns:wpi="http://schemas.microsoft.com/office/word/2010/wordprocessingInk" xmlns:wne="http://schemas.microsoft.com/office/word/2006/wordml" xmlns:wps="http://schemas.microsoft.com/office/word/2010/wordprocessingShape" mc:Ignorable="w14 w15 w16se wp14">
+  <w:p>
+    <w:pPr>
+      <w:pStyle w:val="En-tte"/>
+    </w:pPr>
+  </w:p>
+</w:hdr>
+</file>
+
+<file path=word/header2.xml><?xml version="1.0" encoding="utf-8"?>
 <w:hdr xmlns:wpc="http://schemas.microsoft.com/office/word/2010/wordprocessingCanvas" xmlns:cx="http://schemas.microsoft.com/office/drawing/2014/chartex" xmlns:cx1="http://schemas.microsoft.com/office/drawing/2015/9/8/chartex" xmlns:mc="http://schemas.openxmlformats.org/markup-compatibility/2006" xmlns:o="urn:schemas-microsoft-com:office:office" xmlns:r="http://schemas.openxmlformats.org/officeDocument/2006/relationships" xmlns:m="http://schemas.openxmlformats.org/officeDocument/2006/math" xmlns:v="urn:schemas-microsoft-com:vml" xmlns:wp14="http://schemas.microsoft.com/office/word/2010/wordprocessingDrawing" xmlns:wp="http://schemas.openxmlformats.org/drawingml/2006/wordprocessingDrawing" xmlns:w10="urn:schemas-microsoft-com:office:word" xmlns:w="http://schemas.openxmlformats.org/wordprocessingml/2006/main" xmlns:w14="http://schemas.microsoft.com/office/word/2010/wordml" xmlns:w15="http://schemas.microsoft.com/office/word/2012/wordml" xmlns:w16se="http://schemas.microsoft.com/office/word/2015/wordml/symex" xmlns:wpg="http://schemas.microsoft.com/office/word/2010/wordprocessingGroup" xmlns:wpi="http://schemas.microsoft.com/office/word/2010/wordprocessingInk" xmlns:wne="http://schemas.microsoft.com/office/word/2006/wordml" xmlns:wps="http://schemas.microsoft.com/office/word/2010/wordprocessingShape" mc:Ignorable="w14 w15 w16se wp14">
   <w:p>
     <w:pPr>
@@ -7477,6 +7780,16 @@
 </w:hdr>
 </file>
 
+<file path=word/header3.xml><?xml version="1.0" encoding="utf-8"?>
+<w:hdr xmlns:wpc="http://schemas.microsoft.com/office/word/2010/wordprocessingCanvas" xmlns:cx="http://schemas.microsoft.com/office/drawing/2014/chartex" xmlns:cx1="http://schemas.microsoft.com/office/drawing/2015/9/8/chartex" xmlns:mc="http://schemas.openxmlformats.org/markup-compatibility/2006" xmlns:o="urn:schemas-microsoft-com:office:office" xmlns:r="http://schemas.openxmlformats.org/officeDocument/2006/relationships" xmlns:m="http://schemas.openxmlformats.org/officeDocument/2006/math" xmlns:v="urn:schemas-microsoft-com:vml" xmlns:wp14="http://schemas.microsoft.com/office/word/2010/wordprocessingDrawing" xmlns:wp="http://schemas.openxmlformats.org/drawingml/2006/wordprocessingDrawing" xmlns:w10="urn:schemas-microsoft-com:office:word" xmlns:w="http://schemas.openxmlformats.org/wordprocessingml/2006/main" xmlns:w14="http://schemas.microsoft.com/office/word/2010/wordml" xmlns:w15="http://schemas.microsoft.com/office/word/2012/wordml" xmlns:w16se="http://schemas.microsoft.com/office/word/2015/wordml/symex" xmlns:wpg="http://schemas.microsoft.com/office/word/2010/wordprocessingGroup" xmlns:wpi="http://schemas.microsoft.com/office/word/2010/wordprocessingInk" xmlns:wne="http://schemas.microsoft.com/office/word/2006/wordml" xmlns:wps="http://schemas.microsoft.com/office/word/2010/wordprocessingShape" mc:Ignorable="w14 w15 w16se wp14">
+  <w:p>
+    <w:pPr>
+      <w:pStyle w:val="En-tte"/>
+    </w:pPr>
+  </w:p>
+</w:hdr>
+</file>
+
 <file path=word/numbering.xml><?xml version="1.0" encoding="utf-8"?>
 <w:numbering xmlns:wpc="http://schemas.microsoft.com/office/word/2010/wordprocessingCanvas" xmlns:cx="http://schemas.microsoft.com/office/drawing/2014/chartex" xmlns:cx1="http://schemas.microsoft.com/office/drawing/2015/9/8/chartex" xmlns:mc="http://schemas.openxmlformats.org/markup-compatibility/2006" xmlns:o="urn:schemas-microsoft-com:office:office" xmlns:r="http://schemas.openxmlformats.org/officeDocument/2006/relationships" xmlns:m="http://schemas.openxmlformats.org/officeDocument/2006/math" xmlns:v="urn:schemas-microsoft-com:vml" xmlns:wp14="http://schemas.microsoft.com/office/word/2010/wordprocessingDrawing" xmlns:wp="http://schemas.openxmlformats.org/drawingml/2006/wordprocessingDrawing" xmlns:w10="urn:schemas-microsoft-com:office:word" xmlns:w="http://schemas.openxmlformats.org/wordprocessingml/2006/main" xmlns:w14="http://schemas.microsoft.com/office/word/2010/wordml" xmlns:w15="http://schemas.microsoft.com/office/word/2012/wordml" xmlns:w16se="http://schemas.microsoft.com/office/word/2015/wordml/symex" xmlns:wpg="http://schemas.microsoft.com/office/word/2010/wordprocessingGroup" xmlns:wpi="http://schemas.microsoft.com/office/word/2010/wordprocessingInk" xmlns:wne="http://schemas.microsoft.com/office/word/2006/wordml" xmlns:wps="http://schemas.microsoft.com/office/word/2010/wordprocessingShape" mc:Ignorable="w14 w15 w16se wp14">
   <w:abstractNum w:abstractNumId="0" w15:restartNumberingAfterBreak="0">
@@ -8851,6 +9164,119 @@
     </w:lvl>
   </w:abstractNum>
   <w:abstractNum w:abstractNumId="12" w15:restartNumberingAfterBreak="0">
+    <w:nsid w:val="2C4D34D4"/>
+    <w:multiLevelType w:val="hybridMultilevel"/>
+    <w:tmpl w:val="D0EEAFF2"/>
+    <w:lvl w:ilvl="0" w:tplc="5854FEF0">
+      <w:start w:val="4"/>
+      <w:numFmt w:val="bullet"/>
+      <w:lvlText w:val="-"/>
+      <w:lvlJc w:val="left"/>
+      <w:pPr>
+        <w:ind w:left="792" w:hanging="360"/>
+      </w:pPr>
+      <w:rPr>
+        <w:rFonts w:ascii="Arial" w:eastAsia="Times New Roman" w:hAnsi="Arial" w:cs="Arial" w:hint="default"/>
+      </w:rPr>
+    </w:lvl>
+    <w:lvl w:ilvl="1" w:tplc="100C0003" w:tentative="1">
+      <w:start w:val="1"/>
+      <w:numFmt w:val="bullet"/>
+      <w:lvlText w:val="o"/>
+      <w:lvlJc w:val="left"/>
+      <w:pPr>
+        <w:ind w:left="1512" w:hanging="360"/>
+      </w:pPr>
+      <w:rPr>
+        <w:rFonts w:ascii="Courier New" w:hAnsi="Courier New" w:cs="Courier New" w:hint="default"/>
+      </w:rPr>
+    </w:lvl>
+    <w:lvl w:ilvl="2" w:tplc="100C0005" w:tentative="1">
+      <w:start w:val="1"/>
+      <w:numFmt w:val="bullet"/>
+      <w:lvlText w:val=""/>
+      <w:lvlJc w:val="left"/>
+      <w:pPr>
+        <w:ind w:left="2232" w:hanging="360"/>
+      </w:pPr>
+      <w:rPr>
+        <w:rFonts w:ascii="Wingdings" w:hAnsi="Wingdings" w:hint="default"/>
+      </w:rPr>
+    </w:lvl>
+    <w:lvl w:ilvl="3" w:tplc="100C0001" w:tentative="1">
+      <w:start w:val="1"/>
+      <w:numFmt w:val="bullet"/>
+      <w:lvlText w:val=""/>
+      <w:lvlJc w:val="left"/>
+      <w:pPr>
+        <w:ind w:left="2952" w:hanging="360"/>
+      </w:pPr>
+      <w:rPr>
+        <w:rFonts w:ascii="Symbol" w:hAnsi="Symbol" w:hint="default"/>
+      </w:rPr>
+    </w:lvl>
+    <w:lvl w:ilvl="4" w:tplc="100C0003" w:tentative="1">
+      <w:start w:val="1"/>
+      <w:numFmt w:val="bullet"/>
+      <w:lvlText w:val="o"/>
+      <w:lvlJc w:val="left"/>
+      <w:pPr>
+        <w:ind w:left="3672" w:hanging="360"/>
+      </w:pPr>
+      <w:rPr>
+        <w:rFonts w:ascii="Courier New" w:hAnsi="Courier New" w:cs="Courier New" w:hint="default"/>
+      </w:rPr>
+    </w:lvl>
+    <w:lvl w:ilvl="5" w:tplc="100C0005" w:tentative="1">
+      <w:start w:val="1"/>
+      <w:numFmt w:val="bullet"/>
+      <w:lvlText w:val=""/>
+      <w:lvlJc w:val="left"/>
+      <w:pPr>
+        <w:ind w:left="4392" w:hanging="360"/>
+      </w:pPr>
+      <w:rPr>
+        <w:rFonts w:ascii="Wingdings" w:hAnsi="Wingdings" w:hint="default"/>
+      </w:rPr>
+    </w:lvl>
+    <w:lvl w:ilvl="6" w:tplc="100C0001" w:tentative="1">
+      <w:start w:val="1"/>
+      <w:numFmt w:val="bullet"/>
+      <w:lvlText w:val=""/>
+      <w:lvlJc w:val="left"/>
+      <w:pPr>
+        <w:ind w:left="5112" w:hanging="360"/>
+      </w:pPr>
+      <w:rPr>
+        <w:rFonts w:ascii="Symbol" w:hAnsi="Symbol" w:hint="default"/>
+      </w:rPr>
+    </w:lvl>
+    <w:lvl w:ilvl="7" w:tplc="100C0003" w:tentative="1">
+      <w:start w:val="1"/>
+      <w:numFmt w:val="bullet"/>
+      <w:lvlText w:val="o"/>
+      <w:lvlJc w:val="left"/>
+      <w:pPr>
+        <w:ind w:left="5832" w:hanging="360"/>
+      </w:pPr>
+      <w:rPr>
+        <w:rFonts w:ascii="Courier New" w:hAnsi="Courier New" w:cs="Courier New" w:hint="default"/>
+      </w:rPr>
+    </w:lvl>
+    <w:lvl w:ilvl="8" w:tplc="100C0005" w:tentative="1">
+      <w:start w:val="1"/>
+      <w:numFmt w:val="bullet"/>
+      <w:lvlText w:val=""/>
+      <w:lvlJc w:val="left"/>
+      <w:pPr>
+        <w:ind w:left="6552" w:hanging="360"/>
+      </w:pPr>
+      <w:rPr>
+        <w:rFonts w:ascii="Wingdings" w:hAnsi="Wingdings" w:hint="default"/>
+      </w:rPr>
+    </w:lvl>
+  </w:abstractNum>
+  <w:abstractNum w:abstractNumId="13" w15:restartNumberingAfterBreak="0">
     <w:nsid w:val="2E23300B"/>
     <w:multiLevelType w:val="hybridMultilevel"/>
     <w:tmpl w:val="970ADF2C"/>
@@ -8963,7 +9389,7 @@
       </w:rPr>
     </w:lvl>
   </w:abstractNum>
-  <w:abstractNum w:abstractNumId="13" w15:restartNumberingAfterBreak="0">
+  <w:abstractNum w:abstractNumId="14" w15:restartNumberingAfterBreak="0">
     <w:nsid w:val="352C2A44"/>
     <w:multiLevelType w:val="hybridMultilevel"/>
     <w:tmpl w:val="4F56EF2A"/>
@@ -9076,7 +9502,7 @@
       </w:rPr>
     </w:lvl>
   </w:abstractNum>
-  <w:abstractNum w:abstractNumId="14" w15:restartNumberingAfterBreak="0">
+  <w:abstractNum w:abstractNumId="15" w15:restartNumberingAfterBreak="0">
     <w:nsid w:val="408C02FF"/>
     <w:multiLevelType w:val="hybridMultilevel"/>
     <w:tmpl w:val="1C925AC4"/>
@@ -9213,7 +9639,7 @@
       </w:rPr>
     </w:lvl>
   </w:abstractNum>
-  <w:abstractNum w:abstractNumId="15" w15:restartNumberingAfterBreak="0">
+  <w:abstractNum w:abstractNumId="16" w15:restartNumberingAfterBreak="0">
     <w:nsid w:val="40D30F22"/>
     <w:multiLevelType w:val="hybridMultilevel"/>
     <w:tmpl w:val="14FEC290"/>
@@ -9326,7 +9752,7 @@
       </w:rPr>
     </w:lvl>
   </w:abstractNum>
-  <w:abstractNum w:abstractNumId="16" w15:restartNumberingAfterBreak="0">
+  <w:abstractNum w:abstractNumId="17" w15:restartNumberingAfterBreak="0">
     <w:nsid w:val="42F31DAB"/>
     <w:multiLevelType w:val="hybridMultilevel"/>
     <w:tmpl w:val="A46C5D1C"/>
@@ -9466,7 +9892,7 @@
       </w:rPr>
     </w:lvl>
   </w:abstractNum>
-  <w:abstractNum w:abstractNumId="17" w15:restartNumberingAfterBreak="0">
+  <w:abstractNum w:abstractNumId="18" w15:restartNumberingAfterBreak="0">
     <w:nsid w:val="45EB0AAE"/>
     <w:multiLevelType w:val="multilevel"/>
     <w:tmpl w:val="3E0A631E"/>
@@ -9579,7 +10005,7 @@
       </w:pPr>
     </w:lvl>
   </w:abstractNum>
-  <w:abstractNum w:abstractNumId="18" w15:restartNumberingAfterBreak="0">
+  <w:abstractNum w:abstractNumId="19" w15:restartNumberingAfterBreak="0">
     <w:nsid w:val="4FF51F81"/>
     <w:multiLevelType w:val="hybridMultilevel"/>
     <w:tmpl w:val="B4BACFDE"/>
@@ -9692,7 +10118,7 @@
       </w:rPr>
     </w:lvl>
   </w:abstractNum>
-  <w:abstractNum w:abstractNumId="19" w15:restartNumberingAfterBreak="0">
+  <w:abstractNum w:abstractNumId="20" w15:restartNumberingAfterBreak="0">
     <w:nsid w:val="5082572C"/>
     <w:multiLevelType w:val="hybridMultilevel"/>
     <w:tmpl w:val="ED4ACFA4"/>
@@ -9832,7 +10258,7 @@
       </w:rPr>
     </w:lvl>
   </w:abstractNum>
-  <w:abstractNum w:abstractNumId="20" w15:restartNumberingAfterBreak="0">
+  <w:abstractNum w:abstractNumId="21" w15:restartNumberingAfterBreak="0">
     <w:nsid w:val="52B247CA"/>
     <w:multiLevelType w:val="hybridMultilevel"/>
     <w:tmpl w:val="B7D4D45A"/>
@@ -9972,7 +10398,7 @@
       </w:rPr>
     </w:lvl>
   </w:abstractNum>
-  <w:abstractNum w:abstractNumId="21" w15:restartNumberingAfterBreak="0">
+  <w:abstractNum w:abstractNumId="22" w15:restartNumberingAfterBreak="0">
     <w:nsid w:val="56A255C1"/>
     <w:multiLevelType w:val="hybridMultilevel"/>
     <w:tmpl w:val="338CCFB2"/>
@@ -10085,7 +10511,7 @@
       </w:rPr>
     </w:lvl>
   </w:abstractNum>
-  <w:abstractNum w:abstractNumId="22" w15:restartNumberingAfterBreak="0">
+  <w:abstractNum w:abstractNumId="23" w15:restartNumberingAfterBreak="0">
     <w:nsid w:val="57D85492"/>
     <w:multiLevelType w:val="hybridMultilevel"/>
     <w:tmpl w:val="6F8CD086"/>
@@ -10197,7 +10623,7 @@
       </w:rPr>
     </w:lvl>
   </w:abstractNum>
-  <w:abstractNum w:abstractNumId="23" w15:restartNumberingAfterBreak="0">
+  <w:abstractNum w:abstractNumId="24" w15:restartNumberingAfterBreak="0">
     <w:nsid w:val="594C1361"/>
     <w:multiLevelType w:val="hybridMultilevel"/>
     <w:tmpl w:val="5C243628"/>
@@ -10337,7 +10763,7 @@
       </w:rPr>
     </w:lvl>
   </w:abstractNum>
-  <w:abstractNum w:abstractNumId="24" w15:restartNumberingAfterBreak="0">
+  <w:abstractNum w:abstractNumId="25" w15:restartNumberingAfterBreak="0">
     <w:nsid w:val="5B0F0972"/>
     <w:multiLevelType w:val="hybridMultilevel"/>
     <w:tmpl w:val="39D06EC6"/>
@@ -10450,7 +10876,120 @@
       </w:rPr>
     </w:lvl>
   </w:abstractNum>
-  <w:abstractNum w:abstractNumId="25" w15:restartNumberingAfterBreak="0">
+  <w:abstractNum w:abstractNumId="26" w15:restartNumberingAfterBreak="0">
+    <w:nsid w:val="5B964A8F"/>
+    <w:multiLevelType w:val="hybridMultilevel"/>
+    <w:tmpl w:val="02EC85B8"/>
+    <w:lvl w:ilvl="0" w:tplc="956027B0">
+      <w:start w:val="4"/>
+      <w:numFmt w:val="bullet"/>
+      <w:lvlText w:val="-"/>
+      <w:lvlJc w:val="left"/>
+      <w:pPr>
+        <w:ind w:left="720" w:hanging="360"/>
+      </w:pPr>
+      <w:rPr>
+        <w:rFonts w:ascii="Arial" w:eastAsia="Times New Roman" w:hAnsi="Arial" w:cs="Arial" w:hint="default"/>
+      </w:rPr>
+    </w:lvl>
+    <w:lvl w:ilvl="1" w:tplc="100C0003" w:tentative="1">
+      <w:start w:val="1"/>
+      <w:numFmt w:val="bullet"/>
+      <w:lvlText w:val="o"/>
+      <w:lvlJc w:val="left"/>
+      <w:pPr>
+        <w:ind w:left="1440" w:hanging="360"/>
+      </w:pPr>
+      <w:rPr>
+        <w:rFonts w:ascii="Courier New" w:hAnsi="Courier New" w:cs="Courier New" w:hint="default"/>
+      </w:rPr>
+    </w:lvl>
+    <w:lvl w:ilvl="2" w:tplc="100C0005" w:tentative="1">
+      <w:start w:val="1"/>
+      <w:numFmt w:val="bullet"/>
+      <w:lvlText w:val=""/>
+      <w:lvlJc w:val="left"/>
+      <w:pPr>
+        <w:ind w:left="2160" w:hanging="360"/>
+      </w:pPr>
+      <w:rPr>
+        <w:rFonts w:ascii="Wingdings" w:hAnsi="Wingdings" w:hint="default"/>
+      </w:rPr>
+    </w:lvl>
+    <w:lvl w:ilvl="3" w:tplc="100C0001" w:tentative="1">
+      <w:start w:val="1"/>
+      <w:numFmt w:val="bullet"/>
+      <w:lvlText w:val=""/>
+      <w:lvlJc w:val="left"/>
+      <w:pPr>
+        <w:ind w:left="2880" w:hanging="360"/>
+      </w:pPr>
+      <w:rPr>
+        <w:rFonts w:ascii="Symbol" w:hAnsi="Symbol" w:hint="default"/>
+      </w:rPr>
+    </w:lvl>
+    <w:lvl w:ilvl="4" w:tplc="100C0003" w:tentative="1">
+      <w:start w:val="1"/>
+      <w:numFmt w:val="bullet"/>
+      <w:lvlText w:val="o"/>
+      <w:lvlJc w:val="left"/>
+      <w:pPr>
+        <w:ind w:left="3600" w:hanging="360"/>
+      </w:pPr>
+      <w:rPr>
+        <w:rFonts w:ascii="Courier New" w:hAnsi="Courier New" w:cs="Courier New" w:hint="default"/>
+      </w:rPr>
+    </w:lvl>
+    <w:lvl w:ilvl="5" w:tplc="100C0005" w:tentative="1">
+      <w:start w:val="1"/>
+      <w:numFmt w:val="bullet"/>
+      <w:lvlText w:val=""/>
+      <w:lvlJc w:val="left"/>
+      <w:pPr>
+        <w:ind w:left="4320" w:hanging="360"/>
+      </w:pPr>
+      <w:rPr>
+        <w:rFonts w:ascii="Wingdings" w:hAnsi="Wingdings" w:hint="default"/>
+      </w:rPr>
+    </w:lvl>
+    <w:lvl w:ilvl="6" w:tplc="100C0001" w:tentative="1">
+      <w:start w:val="1"/>
+      <w:numFmt w:val="bullet"/>
+      <w:lvlText w:val=""/>
+      <w:lvlJc w:val="left"/>
+      <w:pPr>
+        <w:ind w:left="5040" w:hanging="360"/>
+      </w:pPr>
+      <w:rPr>
+        <w:rFonts w:ascii="Symbol" w:hAnsi="Symbol" w:hint="default"/>
+      </w:rPr>
+    </w:lvl>
+    <w:lvl w:ilvl="7" w:tplc="100C0003" w:tentative="1">
+      <w:start w:val="1"/>
+      <w:numFmt w:val="bullet"/>
+      <w:lvlText w:val="o"/>
+      <w:lvlJc w:val="left"/>
+      <w:pPr>
+        <w:ind w:left="5760" w:hanging="360"/>
+      </w:pPr>
+      <w:rPr>
+        <w:rFonts w:ascii="Courier New" w:hAnsi="Courier New" w:cs="Courier New" w:hint="default"/>
+      </w:rPr>
+    </w:lvl>
+    <w:lvl w:ilvl="8" w:tplc="100C0005" w:tentative="1">
+      <w:start w:val="1"/>
+      <w:numFmt w:val="bullet"/>
+      <w:lvlText w:val=""/>
+      <w:lvlJc w:val="left"/>
+      <w:pPr>
+        <w:ind w:left="6480" w:hanging="360"/>
+      </w:pPr>
+      <w:rPr>
+        <w:rFonts w:ascii="Wingdings" w:hAnsi="Wingdings" w:hint="default"/>
+      </w:rPr>
+    </w:lvl>
+  </w:abstractNum>
+  <w:abstractNum w:abstractNumId="27" w15:restartNumberingAfterBreak="0">
     <w:nsid w:val="5D3D3AF8"/>
     <w:multiLevelType w:val="hybridMultilevel"/>
     <w:tmpl w:val="A6DE1882"/>
@@ -10563,7 +11102,7 @@
       </w:rPr>
     </w:lvl>
   </w:abstractNum>
-  <w:abstractNum w:abstractNumId="26" w15:restartNumberingAfterBreak="0">
+  <w:abstractNum w:abstractNumId="28" w15:restartNumberingAfterBreak="0">
     <w:nsid w:val="5E4B2431"/>
     <w:multiLevelType w:val="hybridMultilevel"/>
     <w:tmpl w:val="4550A29E"/>
@@ -10676,7 +11215,185 @@
       </w:rPr>
     </w:lvl>
   </w:abstractNum>
-  <w:abstractNum w:abstractNumId="27" w15:restartNumberingAfterBreak="0">
+  <w:abstractNum w:abstractNumId="29" w15:restartNumberingAfterBreak="0">
+    <w:nsid w:val="60335311"/>
+    <w:multiLevelType w:val="hybridMultilevel"/>
+    <w:tmpl w:val="6A5CBD10"/>
+    <w:lvl w:ilvl="0" w:tplc="100C000F">
+      <w:start w:val="1"/>
+      <w:numFmt w:val="decimal"/>
+      <w:lvlText w:val="%1."/>
+      <w:lvlJc w:val="left"/>
+      <w:pPr>
+        <w:ind w:left="720" w:hanging="360"/>
+      </w:pPr>
+      <w:rPr>
+        <w:rFonts w:hint="default"/>
+      </w:rPr>
+    </w:lvl>
+    <w:lvl w:ilvl="1" w:tplc="100C0019" w:tentative="1">
+      <w:start w:val="1"/>
+      <w:numFmt w:val="lowerLetter"/>
+      <w:lvlText w:val="%2."/>
+      <w:lvlJc w:val="left"/>
+      <w:pPr>
+        <w:ind w:left="1440" w:hanging="360"/>
+      </w:pPr>
+    </w:lvl>
+    <w:lvl w:ilvl="2" w:tplc="100C001B" w:tentative="1">
+      <w:start w:val="1"/>
+      <w:numFmt w:val="lowerRoman"/>
+      <w:lvlText w:val="%3."/>
+      <w:lvlJc w:val="right"/>
+      <w:pPr>
+        <w:ind w:left="2160" w:hanging="180"/>
+      </w:pPr>
+    </w:lvl>
+    <w:lvl w:ilvl="3" w:tplc="100C000F" w:tentative="1">
+      <w:start w:val="1"/>
+      <w:numFmt w:val="decimal"/>
+      <w:lvlText w:val="%4."/>
+      <w:lvlJc w:val="left"/>
+      <w:pPr>
+        <w:ind w:left="2880" w:hanging="360"/>
+      </w:pPr>
+    </w:lvl>
+    <w:lvl w:ilvl="4" w:tplc="100C0019" w:tentative="1">
+      <w:start w:val="1"/>
+      <w:numFmt w:val="lowerLetter"/>
+      <w:lvlText w:val="%5."/>
+      <w:lvlJc w:val="left"/>
+      <w:pPr>
+        <w:ind w:left="3600" w:hanging="360"/>
+      </w:pPr>
+    </w:lvl>
+    <w:lvl w:ilvl="5" w:tplc="100C001B" w:tentative="1">
+      <w:start w:val="1"/>
+      <w:numFmt w:val="lowerRoman"/>
+      <w:lvlText w:val="%6."/>
+      <w:lvlJc w:val="right"/>
+      <w:pPr>
+        <w:ind w:left="4320" w:hanging="180"/>
+      </w:pPr>
+    </w:lvl>
+    <w:lvl w:ilvl="6" w:tplc="100C000F" w:tentative="1">
+      <w:start w:val="1"/>
+      <w:numFmt w:val="decimal"/>
+      <w:lvlText w:val="%7."/>
+      <w:lvlJc w:val="left"/>
+      <w:pPr>
+        <w:ind w:left="5040" w:hanging="360"/>
+      </w:pPr>
+    </w:lvl>
+    <w:lvl w:ilvl="7" w:tplc="100C0019" w:tentative="1">
+      <w:start w:val="1"/>
+      <w:numFmt w:val="lowerLetter"/>
+      <w:lvlText w:val="%8."/>
+      <w:lvlJc w:val="left"/>
+      <w:pPr>
+        <w:ind w:left="5760" w:hanging="360"/>
+      </w:pPr>
+    </w:lvl>
+    <w:lvl w:ilvl="8" w:tplc="100C001B" w:tentative="1">
+      <w:start w:val="1"/>
+      <w:numFmt w:val="lowerRoman"/>
+      <w:lvlText w:val="%9."/>
+      <w:lvlJc w:val="right"/>
+      <w:pPr>
+        <w:ind w:left="6480" w:hanging="180"/>
+      </w:pPr>
+    </w:lvl>
+  </w:abstractNum>
+  <w:abstractNum w:abstractNumId="30" w15:restartNumberingAfterBreak="0">
+    <w:nsid w:val="6F946000"/>
+    <w:multiLevelType w:val="hybridMultilevel"/>
+    <w:tmpl w:val="2A2C4838"/>
+    <w:lvl w:ilvl="0" w:tplc="100C000F">
+      <w:start w:val="1"/>
+      <w:numFmt w:val="decimal"/>
+      <w:lvlText w:val="%1."/>
+      <w:lvlJc w:val="left"/>
+      <w:pPr>
+        <w:ind w:left="720" w:hanging="360"/>
+      </w:pPr>
+      <w:rPr>
+        <w:rFonts w:hint="default"/>
+      </w:rPr>
+    </w:lvl>
+    <w:lvl w:ilvl="1" w:tplc="100C0019" w:tentative="1">
+      <w:start w:val="1"/>
+      <w:numFmt w:val="lowerLetter"/>
+      <w:lvlText w:val="%2."/>
+      <w:lvlJc w:val="left"/>
+      <w:pPr>
+        <w:ind w:left="1440" w:hanging="360"/>
+      </w:pPr>
+    </w:lvl>
+    <w:lvl w:ilvl="2" w:tplc="100C001B" w:tentative="1">
+      <w:start w:val="1"/>
+      <w:numFmt w:val="lowerRoman"/>
+      <w:lvlText w:val="%3."/>
+      <w:lvlJc w:val="right"/>
+      <w:pPr>
+        <w:ind w:left="2160" w:hanging="180"/>
+      </w:pPr>
+    </w:lvl>
+    <w:lvl w:ilvl="3" w:tplc="100C000F" w:tentative="1">
+      <w:start w:val="1"/>
+      <w:numFmt w:val="decimal"/>
+      <w:lvlText w:val="%4."/>
+      <w:lvlJc w:val="left"/>
+      <w:pPr>
+        <w:ind w:left="2880" w:hanging="360"/>
+      </w:pPr>
+    </w:lvl>
+    <w:lvl w:ilvl="4" w:tplc="100C0019" w:tentative="1">
+      <w:start w:val="1"/>
+      <w:numFmt w:val="lowerLetter"/>
+      <w:lvlText w:val="%5."/>
+      <w:lvlJc w:val="left"/>
+      <w:pPr>
+        <w:ind w:left="3600" w:hanging="360"/>
+      </w:pPr>
+    </w:lvl>
+    <w:lvl w:ilvl="5" w:tplc="100C001B" w:tentative="1">
+      <w:start w:val="1"/>
+      <w:numFmt w:val="lowerRoman"/>
+      <w:lvlText w:val="%6."/>
+      <w:lvlJc w:val="right"/>
+      <w:pPr>
+        <w:ind w:left="4320" w:hanging="180"/>
+      </w:pPr>
+    </w:lvl>
+    <w:lvl w:ilvl="6" w:tplc="100C000F" w:tentative="1">
+      <w:start w:val="1"/>
+      <w:numFmt w:val="decimal"/>
+      <w:lvlText w:val="%7."/>
+      <w:lvlJc w:val="left"/>
+      <w:pPr>
+        <w:ind w:left="5040" w:hanging="360"/>
+      </w:pPr>
+    </w:lvl>
+    <w:lvl w:ilvl="7" w:tplc="100C0019" w:tentative="1">
+      <w:start w:val="1"/>
+      <w:numFmt w:val="lowerLetter"/>
+      <w:lvlText w:val="%8."/>
+      <w:lvlJc w:val="left"/>
+      <w:pPr>
+        <w:ind w:left="5760" w:hanging="360"/>
+      </w:pPr>
+    </w:lvl>
+    <w:lvl w:ilvl="8" w:tplc="100C001B" w:tentative="1">
+      <w:start w:val="1"/>
+      <w:numFmt w:val="lowerRoman"/>
+      <w:lvlText w:val="%9."/>
+      <w:lvlJc w:val="right"/>
+      <w:pPr>
+        <w:ind w:left="6480" w:hanging="180"/>
+      </w:pPr>
+    </w:lvl>
+  </w:abstractNum>
+  <w:abstractNum w:abstractNumId="31" w15:restartNumberingAfterBreak="0">
     <w:nsid w:val="71C74225"/>
     <w:multiLevelType w:val="hybridMultilevel"/>
     <w:tmpl w:val="A2DC5606"/>
@@ -10789,7 +11506,7 @@
       </w:rPr>
     </w:lvl>
   </w:abstractNum>
-  <w:abstractNum w:abstractNumId="28" w15:restartNumberingAfterBreak="0">
+  <w:abstractNum w:abstractNumId="32" w15:restartNumberingAfterBreak="0">
     <w:nsid w:val="71E06583"/>
     <w:multiLevelType w:val="hybridMultilevel"/>
     <w:tmpl w:val="26C81FCE"/>
@@ -10929,7 +11646,7 @@
       </w:rPr>
     </w:lvl>
   </w:abstractNum>
-  <w:abstractNum w:abstractNumId="29" w15:restartNumberingAfterBreak="0">
+  <w:abstractNum w:abstractNumId="33" w15:restartNumberingAfterBreak="0">
     <w:nsid w:val="75A3529B"/>
     <w:multiLevelType w:val="hybridMultilevel"/>
     <w:tmpl w:val="819EEA64"/>
@@ -11069,7 +11786,7 @@
       </w:rPr>
     </w:lvl>
   </w:abstractNum>
-  <w:abstractNum w:abstractNumId="30" w15:restartNumberingAfterBreak="0">
+  <w:abstractNum w:abstractNumId="34" w15:restartNumberingAfterBreak="0">
     <w:nsid w:val="797979A0"/>
     <w:multiLevelType w:val="hybridMultilevel"/>
     <w:tmpl w:val="7E40D33A"/>
@@ -11182,7 +11899,7 @@
       </w:rPr>
     </w:lvl>
   </w:abstractNum>
-  <w:abstractNum w:abstractNumId="31" w15:restartNumberingAfterBreak="0">
+  <w:abstractNum w:abstractNumId="35" w15:restartNumberingAfterBreak="0">
     <w:nsid w:val="7B193736"/>
     <w:multiLevelType w:val="multilevel"/>
     <w:tmpl w:val="3E0A631E"/>
@@ -11303,7 +12020,7 @@
       </w:pPr>
     </w:lvl>
   </w:abstractNum>
-  <w:abstractNum w:abstractNumId="32" w15:restartNumberingAfterBreak="0">
+  <w:abstractNum w:abstractNumId="36" w15:restartNumberingAfterBreak="0">
     <w:nsid w:val="7D032E42"/>
     <w:multiLevelType w:val="hybridMultilevel"/>
     <w:tmpl w:val="901CE568"/>
@@ -11416,7 +12133,7 @@
       </w:rPr>
     </w:lvl>
   </w:abstractNum>
-  <w:abstractNum w:abstractNumId="33" w15:restartNumberingAfterBreak="0">
+  <w:abstractNum w:abstractNumId="37" w15:restartNumberingAfterBreak="0">
     <w:nsid w:val="7DD245F2"/>
     <w:multiLevelType w:val="hybridMultilevel"/>
     <w:tmpl w:val="3100450C"/>
@@ -11556,7 +12273,7 @@
       </w:rPr>
     </w:lvl>
   </w:abstractNum>
-  <w:abstractNum w:abstractNumId="34" w15:restartNumberingAfterBreak="0">
+  <w:abstractNum w:abstractNumId="38" w15:restartNumberingAfterBreak="0">
     <w:nsid w:val="7DDE7E2F"/>
     <w:multiLevelType w:val="hybridMultilevel"/>
     <w:tmpl w:val="47B69FA2"/>
@@ -11670,7 +12387,7 @@
     </w:lvl>
   </w:abstractNum>
   <w:num w:numId="1">
-    <w:abstractNumId w:val="31"/>
+    <w:abstractNumId w:val="35"/>
   </w:num>
   <w:num w:numId="2">
     <w:abstractNumId w:val="1"/>
@@ -11679,34 +12396,34 @@
     <w:abstractNumId w:val="8"/>
   </w:num>
   <w:num w:numId="4">
-    <w:abstractNumId w:val="29"/>
+    <w:abstractNumId w:val="33"/>
   </w:num>
   <w:num w:numId="5">
-    <w:abstractNumId w:val="20"/>
+    <w:abstractNumId w:val="21"/>
   </w:num>
   <w:num w:numId="6">
     <w:abstractNumId w:val="10"/>
   </w:num>
   <w:num w:numId="7">
-    <w:abstractNumId w:val="23"/>
+    <w:abstractNumId w:val="24"/>
   </w:num>
   <w:num w:numId="8">
-    <w:abstractNumId w:val="33"/>
+    <w:abstractNumId w:val="37"/>
   </w:num>
   <w:num w:numId="9">
     <w:abstractNumId w:val="5"/>
   </w:num>
   <w:num w:numId="10">
-    <w:abstractNumId w:val="14"/>
+    <w:abstractNumId w:val="15"/>
   </w:num>
   <w:num w:numId="11">
-    <w:abstractNumId w:val="19"/>
+    <w:abstractNumId w:val="20"/>
   </w:num>
   <w:num w:numId="12">
-    <w:abstractNumId w:val="16"/>
+    <w:abstractNumId w:val="17"/>
   </w:num>
   <w:num w:numId="13">
-    <w:abstractNumId w:val="28"/>
+    <w:abstractNumId w:val="32"/>
   </w:num>
   <w:num w:numId="14">
     <w:abstractNumId w:val="0"/>
@@ -11715,43 +12432,43 @@
     <w:abstractNumId w:val="2"/>
   </w:num>
   <w:num w:numId="16">
-    <w:abstractNumId w:val="13"/>
+    <w:abstractNumId w:val="14"/>
   </w:num>
   <w:num w:numId="17">
     <w:abstractNumId w:val="6"/>
   </w:num>
   <w:num w:numId="18">
-    <w:abstractNumId w:val="32"/>
+    <w:abstractNumId w:val="36"/>
   </w:num>
   <w:num w:numId="19">
-    <w:abstractNumId w:val="26"/>
+    <w:abstractNumId w:val="28"/>
   </w:num>
   <w:num w:numId="20">
+    <w:abstractNumId w:val="38"/>
+  </w:num>
+  <w:num w:numId="21">
+    <w:abstractNumId w:val="22"/>
+  </w:num>
+  <w:num w:numId="22">
     <w:abstractNumId w:val="34"/>
   </w:num>
-  <w:num w:numId="21">
-    <w:abstractNumId w:val="21"/>
-  </w:num>
-  <w:num w:numId="22">
-    <w:abstractNumId w:val="30"/>
-  </w:num>
   <w:num w:numId="23">
-    <w:abstractNumId w:val="12"/>
+    <w:abstractNumId w:val="13"/>
   </w:num>
   <w:num w:numId="24">
-    <w:abstractNumId w:val="18"/>
+    <w:abstractNumId w:val="19"/>
   </w:num>
   <w:num w:numId="25">
     <w:abstractNumId w:val="3"/>
   </w:num>
   <w:num w:numId="26">
-    <w:abstractNumId w:val="17"/>
+    <w:abstractNumId w:val="18"/>
   </w:num>
   <w:num w:numId="27">
     <w:abstractNumId w:val="11"/>
   </w:num>
   <w:num w:numId="28">
-    <w:abstractNumId w:val="24"/>
+    <w:abstractNumId w:val="25"/>
   </w:num>
   <w:num w:numId="29">
     <w:abstractNumId w:val="7"/>
@@ -11760,19 +12477,31 @@
     <w:abstractNumId w:val="4"/>
   </w:num>
   <w:num w:numId="31">
-    <w:abstractNumId w:val="27"/>
+    <w:abstractNumId w:val="31"/>
   </w:num>
   <w:num w:numId="32">
-    <w:abstractNumId w:val="15"/>
+    <w:abstractNumId w:val="16"/>
   </w:num>
   <w:num w:numId="33">
-    <w:abstractNumId w:val="25"/>
+    <w:abstractNumId w:val="27"/>
   </w:num>
   <w:num w:numId="34">
     <w:abstractNumId w:val="9"/>
   </w:num>
   <w:num w:numId="35">
-    <w:abstractNumId w:val="22"/>
+    <w:abstractNumId w:val="23"/>
+  </w:num>
+  <w:num w:numId="36">
+    <w:abstractNumId w:val="12"/>
+  </w:num>
+  <w:num w:numId="37">
+    <w:abstractNumId w:val="26"/>
+  </w:num>
+  <w:num w:numId="38">
+    <w:abstractNumId w:val="29"/>
+  </w:num>
+  <w:num w:numId="39">
+    <w:abstractNumId w:val="30"/>
   </w:num>
   <w:numIdMacAtCleanup w:val="13"/>
 </w:numbering>
@@ -12925,7 +13654,7 @@
 </file>
 
 <file path=customXml/itemProps1.xml><?xml version="1.0" encoding="utf-8"?>
-<ds:datastoreItem xmlns:ds="http://schemas.openxmlformats.org/officeDocument/2006/customXml" ds:itemID="{3C13A659-8740-4CA9-B6E3-6E19EAD5BECA}">
+<ds:datastoreItem xmlns:ds="http://schemas.openxmlformats.org/officeDocument/2006/customXml" ds:itemID="{C7C2B657-F4EE-4247-9BCC-560B11C06B74}">
   <ds:schemaRefs>
     <ds:schemaRef ds:uri="http://schemas.openxmlformats.org/officeDocument/2006/bibliography"/>
   </ds:schemaRefs>

</xml_diff>